<commit_message>
Updated program versions and screenshots
</commit_message>
<xml_diff>
--- a/CodeQualityDemos.docx
+++ b/CodeQualityDemos.docx
@@ -1,6 +1,6 @@
 
 <file path=word/document.xml><?xml version="1.0" encoding="utf-8"?>
-<w:document xmlns:wpc="http://schemas.microsoft.com/office/word/2010/wordprocessingCanvas" xmlns:cx="http://schemas.microsoft.com/office/drawing/2014/chartex" xmlns:cx1="http://schemas.microsoft.com/office/drawing/2015/9/8/chartex" xmlns:cx2="http://schemas.microsoft.com/office/drawing/2015/10/21/chartex" xmlns:cx3="http://schemas.microsoft.com/office/drawing/2016/5/9/chartex" xmlns:cx4="http://schemas.microsoft.com/office/drawing/2016/5/10/chartex" xmlns:cx5="http://schemas.microsoft.com/office/drawing/2016/5/11/chartex" xmlns:cx6="http://schemas.microsoft.com/office/drawing/2016/5/12/chartex" xmlns:cx7="http://schemas.microsoft.com/office/drawing/2016/5/13/chartex" xmlns:cx8="http://schemas.microsoft.com/office/drawing/2016/5/14/chartex" xmlns:mc="http://schemas.openxmlformats.org/markup-compatibility/2006" xmlns:aink="http://schemas.microsoft.com/office/drawing/2016/ink" xmlns:am3d="http://schemas.microsoft.com/office/drawing/2017/model3d" xmlns:o="urn:schemas-microsoft-com:office:office" xmlns:r="http://schemas.openxmlformats.org/officeDocument/2006/relationships" xmlns:m="http://schemas.openxmlformats.org/officeDocument/2006/math" xmlns:v="urn:schemas-microsoft-com:vml" xmlns:wp14="http://schemas.microsoft.com/office/word/2010/wordprocessingDrawing" xmlns:wp="http://schemas.openxmlformats.org/drawingml/2006/wordprocessingDrawing" xmlns:w10="urn:schemas-microsoft-com:office:word" xmlns:w="http://schemas.openxmlformats.org/wordprocessingml/2006/main" xmlns:w14="http://schemas.microsoft.com/office/word/2010/wordml" xmlns:w15="http://schemas.microsoft.com/office/word/2012/wordml" xmlns:w16cid="http://schemas.microsoft.com/office/word/2016/wordml/cid" xmlns:w16se="http://schemas.microsoft.com/office/word/2015/wordml/symex" xmlns:wpg="http://schemas.microsoft.com/office/word/2010/wordprocessingGroup" xmlns:wpi="http://schemas.microsoft.com/office/word/2010/wordprocessingInk" xmlns:wne="http://schemas.microsoft.com/office/word/2006/wordml" xmlns:wps="http://schemas.microsoft.com/office/word/2010/wordprocessingShape" mc:Ignorable="w14 w15 w16se w16cid wp14">
+<w:document xmlns:wpc="http://schemas.microsoft.com/office/word/2010/wordprocessingCanvas" xmlns:cx="http://schemas.microsoft.com/office/drawing/2014/chartex" xmlns:cx1="http://schemas.microsoft.com/office/drawing/2015/9/8/chartex" xmlns:cx2="http://schemas.microsoft.com/office/drawing/2015/10/21/chartex" xmlns:cx3="http://schemas.microsoft.com/office/drawing/2016/5/9/chartex" xmlns:cx4="http://schemas.microsoft.com/office/drawing/2016/5/10/chartex" xmlns:cx5="http://schemas.microsoft.com/office/drawing/2016/5/11/chartex" xmlns:cx6="http://schemas.microsoft.com/office/drawing/2016/5/12/chartex" xmlns:cx7="http://schemas.microsoft.com/office/drawing/2016/5/13/chartex" xmlns:cx8="http://schemas.microsoft.com/office/drawing/2016/5/14/chartex" xmlns:mc="http://schemas.openxmlformats.org/markup-compatibility/2006" xmlns:aink="http://schemas.microsoft.com/office/drawing/2016/ink" xmlns:am3d="http://schemas.microsoft.com/office/drawing/2017/model3d" xmlns:o="urn:schemas-microsoft-com:office:office" xmlns:r="http://schemas.openxmlformats.org/officeDocument/2006/relationships" xmlns:m="http://schemas.openxmlformats.org/officeDocument/2006/math" xmlns:v="urn:schemas-microsoft-com:vml" xmlns:wp14="http://schemas.microsoft.com/office/word/2010/wordprocessingDrawing" xmlns:wp="http://schemas.openxmlformats.org/drawingml/2006/wordprocessingDrawing" xmlns:w10="urn:schemas-microsoft-com:office:word" xmlns:w="http://schemas.openxmlformats.org/wordprocessingml/2006/main" xmlns:w14="http://schemas.microsoft.com/office/word/2010/wordml" xmlns:w15="http://schemas.microsoft.com/office/word/2012/wordml" xmlns:w16cex="http://schemas.microsoft.com/office/word/2018/wordml/cex" xmlns:w16cid="http://schemas.microsoft.com/office/word/2016/wordml/cid" xmlns:w16="http://schemas.microsoft.com/office/word/2018/wordml" xmlns:w16sdtdh="http://schemas.microsoft.com/office/word/2020/wordml/sdtdatahash" xmlns:w16se="http://schemas.microsoft.com/office/word/2015/wordml/symex" xmlns:wpg="http://schemas.microsoft.com/office/word/2010/wordprocessingGroup" xmlns:wpi="http://schemas.microsoft.com/office/word/2010/wordprocessingInk" xmlns:wne="http://schemas.microsoft.com/office/word/2006/wordml" xmlns:wps="http://schemas.microsoft.com/office/word/2010/wordprocessingShape" mc:Ignorable="w14 w15 w16se w16cid w16 w16cex w16sdtdh wp14">
   <w:body>
     <w:p>
       <w:pPr>
@@ -155,9 +155,9 @@
           <w:noProof/>
         </w:rPr>
         <w:drawing>
-          <wp:inline distT="0" distB="0" distL="0" distR="0" wp14:anchorId="1D49256D" wp14:editId="4EBD71C5">
-            <wp:extent cx="2171700" cy="3044536"/>
-            <wp:effectExtent l="0" t="0" r="0" b="3810"/>
+          <wp:inline distT="0" distB="0" distL="0" distR="0" wp14:anchorId="2E66706B" wp14:editId="74F7D225">
+            <wp:extent cx="2391947" cy="2367926"/>
+            <wp:effectExtent l="0" t="0" r="8890" b="0"/>
             <wp:docPr id="1" name="Picture 1"/>
             <wp:cNvGraphicFramePr>
               <a:graphicFrameLocks xmlns:a="http://schemas.openxmlformats.org/drawingml/2006/main" noChangeAspect="1"/>
@@ -178,7 +178,7 @@
                   <pic:spPr>
                     <a:xfrm>
                       <a:off x="0" y="0"/>
-                      <a:ext cx="2183178" cy="3060628"/>
+                      <a:ext cx="2400075" cy="2375972"/>
                     </a:xfrm>
                     <a:prstGeom prst="rect">
                       <a:avLst/>
@@ -347,7 +347,6 @@
         </w:numPr>
       </w:pPr>
       <w:r>
-        <w:lastRenderedPageBreak/>
         <w:t>set PATH=%PATH</w:t>
       </w:r>
       <w:proofErr w:type="gramStart"/>
@@ -355,7 +354,10 @@
         <w:t>%;C:\Programs\</w:t>
       </w:r>
       <w:r>
-        <w:t>apache-maven-3.6.3</w:t>
+        <w:t>apache-maven-</w:t>
+      </w:r>
+      <w:r>
+        <w:t>3.8.4</w:t>
       </w:r>
       <w:r>
         <w:t>\bin</w:t>
@@ -392,7 +394,10 @@
         <w:t>/</w:t>
       </w:r>
       <w:r>
-        <w:t>apache-maven-3.6.1</w:t>
+        <w:t>apache-maven-</w:t>
+      </w:r>
+      <w:r>
+        <w:t>3.8.4</w:t>
       </w:r>
       <w:r>
         <w:t>/</w:t>
@@ -410,6 +415,7 @@
         </w:numPr>
       </w:pPr>
       <w:r>
+        <w:lastRenderedPageBreak/>
         <w:t xml:space="preserve">Note that this command only works for the session of the command prompt in which you ran it. If you close </w:t>
       </w:r>
       <w:proofErr w:type="gramStart"/>
@@ -602,10 +608,10 @@
           <w:noProof/>
         </w:rPr>
         <w:drawing>
-          <wp:inline distT="0" distB="0" distL="0" distR="0" wp14:anchorId="0CC9769D" wp14:editId="27D815AA">
-            <wp:extent cx="4559300" cy="1174750"/>
-            <wp:effectExtent l="0" t="0" r="0" b="6350"/>
-            <wp:docPr id="4" name="Picture 4"/>
+          <wp:inline distT="0" distB="0" distL="0" distR="0" wp14:anchorId="5D8E96A3" wp14:editId="2344863D">
+            <wp:extent cx="2799689" cy="793782"/>
+            <wp:effectExtent l="0" t="0" r="1270" b="6350"/>
+            <wp:docPr id="8" name="Picture 8"/>
             <wp:cNvGraphicFramePr>
               <a:graphicFrameLocks xmlns:a="http://schemas.openxmlformats.org/drawingml/2006/main" noChangeAspect="1"/>
             </wp:cNvGraphicFramePr>
@@ -613,36 +619,23 @@
               <a:graphicData uri="http://schemas.openxmlformats.org/drawingml/2006/picture">
                 <pic:pic xmlns:pic="http://schemas.openxmlformats.org/drawingml/2006/picture">
                   <pic:nvPicPr>
-                    <pic:cNvPr id="0" name="Picture 4"/>
-                    <pic:cNvPicPr>
-                      <a:picLocks noChangeAspect="1" noChangeArrowheads="1"/>
-                    </pic:cNvPicPr>
+                    <pic:cNvPr id="1" name=""/>
+                    <pic:cNvPicPr/>
                   </pic:nvPicPr>
                   <pic:blipFill>
-                    <a:blip r:embed="rId19">
-                      <a:extLst>
-                        <a:ext uri="{28A0092B-C50C-407E-A947-70E740481C1C}">
-                          <a14:useLocalDpi xmlns:a14="http://schemas.microsoft.com/office/drawing/2010/main" val="0"/>
-                        </a:ext>
-                      </a:extLst>
-                    </a:blip>
-                    <a:srcRect/>
+                    <a:blip r:embed="rId19"/>
                     <a:stretch>
                       <a:fillRect/>
                     </a:stretch>
                   </pic:blipFill>
-                  <pic:spPr bwMode="auto">
+                  <pic:spPr>
                     <a:xfrm>
                       <a:off x="0" y="0"/>
-                      <a:ext cx="4559300" cy="1174750"/>
+                      <a:ext cx="2826015" cy="801246"/>
                     </a:xfrm>
                     <a:prstGeom prst="rect">
                       <a:avLst/>
                     </a:prstGeom>
-                    <a:noFill/>
-                    <a:ln>
-                      <a:noFill/>
-                    </a:ln>
                   </pic:spPr>
                 </pic:pic>
               </a:graphicData>
@@ -684,241 +677,14 @@
         </w:numPr>
       </w:pPr>
       <w:r>
-        <w:t>Give a Project Key name.</w:t>
-      </w:r>
-    </w:p>
-    <w:p>
-      <w:pPr>
-        <w:pStyle w:val="ListParagraph"/>
-        <w:numPr>
-          <w:ilvl w:val="1"/>
-          <w:numId w:val="1"/>
-        </w:numPr>
-      </w:pPr>
-      <w:r>
-        <w:t xml:space="preserve">For example you can use: </w:t>
-      </w:r>
-      <w:proofErr w:type="spellStart"/>
-      <w:r>
-        <w:t>com.</w:t>
-      </w:r>
-      <w:r>
-        <w:t>academy</w:t>
-      </w:r>
-      <w:r>
-        <w:t>.java_</w:t>
-      </w:r>
-      <w:proofErr w:type="gramStart"/>
-      <w:r>
-        <w:t>app.hello</w:t>
-      </w:r>
-      <w:proofErr w:type="gramEnd"/>
-      <w:r>
-        <w:t>_world</w:t>
-      </w:r>
-      <w:proofErr w:type="spellEnd"/>
-      <w:r>
-        <w:t>.&lt;</w:t>
-      </w:r>
-      <w:proofErr w:type="spellStart"/>
-      <w:r>
-        <w:t>your_name</w:t>
-      </w:r>
-      <w:proofErr w:type="spellEnd"/>
-      <w:r>
-        <w:t>&gt;</w:t>
-      </w:r>
-    </w:p>
-    <w:p>
-      <w:pPr>
-        <w:pStyle w:val="ListParagraph"/>
-        <w:numPr>
-          <w:ilvl w:val="0"/>
-          <w:numId w:val="1"/>
-        </w:numPr>
-      </w:pPr>
-      <w:r>
-        <w:t>Give a Display name.</w:t>
-      </w:r>
-    </w:p>
-    <w:p>
-      <w:pPr>
-        <w:pStyle w:val="ListParagraph"/>
-        <w:numPr>
-          <w:ilvl w:val="1"/>
-          <w:numId w:val="1"/>
-        </w:numPr>
-      </w:pPr>
-      <w:r>
-        <w:t xml:space="preserve">For </w:t>
-      </w:r>
-      <w:proofErr w:type="gramStart"/>
-      <w:r>
-        <w:t>example</w:t>
-      </w:r>
-      <w:proofErr w:type="gramEnd"/>
-      <w:r>
-        <w:t xml:space="preserve"> you can use: </w:t>
-      </w:r>
-      <w:proofErr w:type="spellStart"/>
-      <w:r>
-        <w:t>Hello_World</w:t>
-      </w:r>
-      <w:proofErr w:type="spellEnd"/>
-    </w:p>
-    <w:p>
-      <w:pPr>
-        <w:pStyle w:val="ListParagraph"/>
-        <w:numPr>
-          <w:ilvl w:val="0"/>
-          <w:numId w:val="1"/>
-        </w:numPr>
-      </w:pPr>
-      <w:r>
-        <w:t xml:space="preserve">By </w:t>
-      </w:r>
-      <w:proofErr w:type="gramStart"/>
-      <w:r>
-        <w:t>default</w:t>
-      </w:r>
-      <w:proofErr w:type="gramEnd"/>
-      <w:r>
-        <w:t xml:space="preserve"> we need to select public, as we are using </w:t>
-      </w:r>
-      <w:proofErr w:type="spellStart"/>
-      <w:r>
-        <w:t>SonarCloud</w:t>
-      </w:r>
-      <w:proofErr w:type="spellEnd"/>
-      <w:r>
-        <w:t xml:space="preserve"> free tier.</w:t>
-      </w:r>
-    </w:p>
-    <w:p>
-      <w:pPr>
-        <w:pStyle w:val="ListParagraph"/>
-        <w:numPr>
-          <w:ilvl w:val="0"/>
-          <w:numId w:val="1"/>
-        </w:numPr>
-      </w:pPr>
-      <w:r>
-        <w:t>Click on Set Up.</w:t>
-      </w:r>
-    </w:p>
-    <w:p>
-      <w:pPr>
-        <w:pStyle w:val="ListParagraph"/>
-        <w:numPr>
-          <w:ilvl w:val="1"/>
-          <w:numId w:val="1"/>
-        </w:numPr>
-      </w:pPr>
-    </w:p>
-    <w:p>
-      <w:pPr>
-        <w:pStyle w:val="ListParagraph"/>
-        <w:numPr>
-          <w:ilvl w:val="0"/>
-          <w:numId w:val="1"/>
-        </w:numPr>
-      </w:pPr>
-      <w:r>
-        <w:t>On the Analyze your project section, select ‘Manually’</w:t>
-      </w:r>
-    </w:p>
-    <w:p>
-      <w:pPr>
-        <w:pStyle w:val="ListParagraph"/>
-        <w:numPr>
-          <w:ilvl w:val="1"/>
-          <w:numId w:val="1"/>
-        </w:numPr>
-      </w:pPr>
-      <w:r>
-        <w:rPr>
-          <w:noProof/>
-        </w:rPr>
-        <w:lastRenderedPageBreak/>
-        <mc:AlternateContent>
-          <mc:Choice Requires="wps">
-            <w:drawing>
-              <wp:anchor distT="0" distB="0" distL="114300" distR="114300" simplePos="0" relativeHeight="251659264" behindDoc="0" locked="0" layoutInCell="1" allowOverlap="1" wp14:anchorId="20A8FA55" wp14:editId="0243E0C5">
-                <wp:simplePos x="0" y="0"/>
-                <wp:positionH relativeFrom="column">
-                  <wp:posOffset>3600450</wp:posOffset>
-                </wp:positionH>
-                <wp:positionV relativeFrom="paragraph">
-                  <wp:posOffset>2314575</wp:posOffset>
-                </wp:positionV>
-                <wp:extent cx="838200" cy="847725"/>
-                <wp:effectExtent l="0" t="0" r="19050" b="28575"/>
-                <wp:wrapNone/>
-                <wp:docPr id="7" name="Rectangle 7"/>
-                <wp:cNvGraphicFramePr/>
-                <a:graphic xmlns:a="http://schemas.openxmlformats.org/drawingml/2006/main">
-                  <a:graphicData uri="http://schemas.microsoft.com/office/word/2010/wordprocessingShape">
-                    <wps:wsp>
-                      <wps:cNvSpPr/>
-                      <wps:spPr>
-                        <a:xfrm>
-                          <a:off x="0" y="0"/>
-                          <a:ext cx="838200" cy="847725"/>
-                        </a:xfrm>
-                        <a:prstGeom prst="rect">
-                          <a:avLst/>
-                        </a:prstGeom>
-                        <a:noFill/>
-                        <a:ln w="19050">
-                          <a:solidFill>
-                            <a:srgbClr val="FF0000"/>
-                          </a:solidFill>
-                        </a:ln>
-                      </wps:spPr>
-                      <wps:style>
-                        <a:lnRef idx="2">
-                          <a:schemeClr val="accent1">
-                            <a:shade val="50000"/>
-                          </a:schemeClr>
-                        </a:lnRef>
-                        <a:fillRef idx="1">
-                          <a:schemeClr val="accent1"/>
-                        </a:fillRef>
-                        <a:effectRef idx="0">
-                          <a:schemeClr val="accent1"/>
-                        </a:effectRef>
-                        <a:fontRef idx="minor">
-                          <a:schemeClr val="lt1"/>
-                        </a:fontRef>
-                      </wps:style>
-                      <wps:bodyPr rot="0" spcFirstLastPara="0" vertOverflow="overflow" horzOverflow="overflow" vert="horz" wrap="square" lIns="91440" tIns="45720" rIns="91440" bIns="45720" numCol="1" spcCol="0" rtlCol="0" fromWordArt="0" anchor="ctr" anchorCtr="0" forceAA="0" compatLnSpc="1">
-                        <a:prstTxWarp prst="textNoShape">
-                          <a:avLst/>
-                        </a:prstTxWarp>
-                        <a:noAutofit/>
-                      </wps:bodyPr>
-                    </wps:wsp>
-                  </a:graphicData>
-                </a:graphic>
-              </wp:anchor>
-            </w:drawing>
-          </mc:Choice>
-          <mc:Fallback>
-            <w:pict>
-              <v:rect w14:anchorId="3E645534" id="Rectangle 7" o:spid="_x0000_s1026" style="position:absolute;margin-left:283.5pt;margin-top:182.25pt;width:66pt;height:66.75pt;z-index:251659264;visibility:visible;mso-wrap-style:square;mso-wrap-distance-left:9pt;mso-wrap-distance-top:0;mso-wrap-distance-right:9pt;mso-wrap-distance-bottom:0;mso-position-horizontal:absolute;mso-position-horizontal-relative:text;mso-position-vertical:absolute;mso-position-vertical-relative:text;v-text-anchor:middle" o:gfxdata="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" filled="f" strokecolor="red" strokeweight="1.5pt"/>
-            </w:pict>
-          </mc:Fallback>
-        </mc:AlternateContent>
-      </w:r>
-      <w:r>
         <w:rPr>
           <w:noProof/>
         </w:rPr>
         <w:drawing>
-          <wp:inline distT="0" distB="0" distL="0" distR="0" wp14:anchorId="3BB88454" wp14:editId="17A3100A">
-            <wp:extent cx="3847639" cy="3228975"/>
-            <wp:effectExtent l="0" t="0" r="635" b="0"/>
-            <wp:docPr id="6" name="Picture 6"/>
+          <wp:inline distT="0" distB="0" distL="0" distR="0" wp14:anchorId="555FB53D" wp14:editId="51F807EB">
+            <wp:extent cx="4141228" cy="1358730"/>
+            <wp:effectExtent l="0" t="0" r="0" b="0"/>
+            <wp:docPr id="21" name="Picture 21"/>
             <wp:cNvGraphicFramePr>
               <a:graphicFrameLocks xmlns:a="http://schemas.openxmlformats.org/drawingml/2006/main" noChangeAspect="1"/>
             </wp:cNvGraphicFramePr>
@@ -938,7 +704,7 @@
                   <pic:spPr>
                     <a:xfrm>
                       <a:off x="0" y="0"/>
-                      <a:ext cx="3855175" cy="3235300"/>
+                      <a:ext cx="4165625" cy="1366735"/>
                     </a:xfrm>
                     <a:prstGeom prst="rect">
                       <a:avLst/>
@@ -960,7 +726,49 @@
         </w:numPr>
       </w:pPr>
       <w:r>
-        <w:t>Select Maven as the option that best describes your build.</w:t>
+        <w:t>Give a Project Key name.</w:t>
+      </w:r>
+    </w:p>
+    <w:p>
+      <w:pPr>
+        <w:pStyle w:val="ListParagraph"/>
+        <w:numPr>
+          <w:ilvl w:val="1"/>
+          <w:numId w:val="1"/>
+        </w:numPr>
+      </w:pPr>
+      <w:r>
+        <w:t xml:space="preserve">For example you can use: </w:t>
+      </w:r>
+      <w:proofErr w:type="spellStart"/>
+      <w:r>
+        <w:t>com.</w:t>
+      </w:r>
+      <w:r>
+        <w:t>academy</w:t>
+      </w:r>
+      <w:r>
+        <w:t>.java_</w:t>
+      </w:r>
+      <w:proofErr w:type="gramStart"/>
+      <w:r>
+        <w:t>app.hello</w:t>
+      </w:r>
+      <w:proofErr w:type="gramEnd"/>
+      <w:r>
+        <w:t>_world</w:t>
+      </w:r>
+      <w:proofErr w:type="spellEnd"/>
+      <w:r>
+        <w:t>.&lt;</w:t>
+      </w:r>
+      <w:proofErr w:type="spellStart"/>
+      <w:r>
+        <w:t>your_name</w:t>
+      </w:r>
+      <w:proofErr w:type="spellEnd"/>
+      <w:r>
+        <w:t>&gt;</w:t>
       </w:r>
     </w:p>
     <w:p>
@@ -972,7 +780,7 @@
         </w:numPr>
       </w:pPr>
       <w:r>
-        <w:t>Add the SONAR_TOKEN env variable:</w:t>
+        <w:t>Give a Display name.</w:t>
       </w:r>
     </w:p>
     <w:p>
@@ -984,10 +792,181 @@
         </w:numPr>
       </w:pPr>
       <w:r>
+        <w:t xml:space="preserve">For </w:t>
+      </w:r>
+      <w:proofErr w:type="gramStart"/>
+      <w:r>
+        <w:t>example</w:t>
+      </w:r>
+      <w:proofErr w:type="gramEnd"/>
+      <w:r>
+        <w:t xml:space="preserve"> you can use: </w:t>
+      </w:r>
+      <w:proofErr w:type="spellStart"/>
+      <w:r>
+        <w:t>Hello_World</w:t>
+      </w:r>
+      <w:proofErr w:type="spellEnd"/>
+    </w:p>
+    <w:p>
+      <w:pPr>
+        <w:pStyle w:val="ListParagraph"/>
+        <w:numPr>
+          <w:ilvl w:val="0"/>
+          <w:numId w:val="1"/>
+        </w:numPr>
+      </w:pPr>
+      <w:r>
+        <w:t xml:space="preserve">By </w:t>
+      </w:r>
+      <w:proofErr w:type="gramStart"/>
+      <w:r>
+        <w:t>default</w:t>
+      </w:r>
+      <w:proofErr w:type="gramEnd"/>
+      <w:r>
+        <w:t xml:space="preserve"> we need to select public, as we are using </w:t>
+      </w:r>
+      <w:proofErr w:type="spellStart"/>
+      <w:r>
+        <w:t>SonarCloud</w:t>
+      </w:r>
+      <w:proofErr w:type="spellEnd"/>
+      <w:r>
+        <w:t xml:space="preserve"> free tier.</w:t>
+      </w:r>
+    </w:p>
+    <w:p>
+      <w:pPr>
+        <w:pStyle w:val="ListParagraph"/>
+        <w:numPr>
+          <w:ilvl w:val="0"/>
+          <w:numId w:val="1"/>
+        </w:numPr>
+      </w:pPr>
+      <w:r>
+        <w:t>Click on Set Up.</w:t>
+      </w:r>
+    </w:p>
+    <w:p>
+      <w:pPr>
+        <w:pStyle w:val="ListParagraph"/>
+        <w:numPr>
+          <w:ilvl w:val="1"/>
+          <w:numId w:val="1"/>
+        </w:numPr>
+      </w:pPr>
+    </w:p>
+    <w:p>
+      <w:pPr>
+        <w:pStyle w:val="ListParagraph"/>
+        <w:numPr>
+          <w:ilvl w:val="0"/>
+          <w:numId w:val="1"/>
+        </w:numPr>
+      </w:pPr>
+      <w:r>
+        <w:lastRenderedPageBreak/>
+        <w:t>On the Analyze your project section, select ‘Manually’</w:t>
+      </w:r>
+    </w:p>
+    <w:p>
+      <w:pPr>
+        <w:pStyle w:val="ListParagraph"/>
+        <w:numPr>
+          <w:ilvl w:val="1"/>
+          <w:numId w:val="1"/>
+        </w:numPr>
+      </w:pPr>
+      <w:r>
+        <w:rPr>
+          <w:noProof/>
+        </w:rPr>
+        <w:t xml:space="preserve"> </w:t>
+      </w:r>
+      <w:r>
+        <w:rPr>
+          <w:noProof/>
+        </w:rPr>
+        <w:drawing>
+          <wp:inline distT="0" distB="0" distL="0" distR="0" wp14:anchorId="17D21A36" wp14:editId="7B9D7427">
+            <wp:extent cx="4680354" cy="1743132"/>
+            <wp:effectExtent l="0" t="0" r="6350" b="0"/>
+            <wp:docPr id="23" name="Picture 23"/>
+            <wp:cNvGraphicFramePr>
+              <a:graphicFrameLocks xmlns:a="http://schemas.openxmlformats.org/drawingml/2006/main" noChangeAspect="1"/>
+            </wp:cNvGraphicFramePr>
+            <a:graphic xmlns:a="http://schemas.openxmlformats.org/drawingml/2006/main">
+              <a:graphicData uri="http://schemas.openxmlformats.org/drawingml/2006/picture">
+                <pic:pic xmlns:pic="http://schemas.openxmlformats.org/drawingml/2006/picture">
+                  <pic:nvPicPr>
+                    <pic:cNvPr id="1" name=""/>
+                    <pic:cNvPicPr/>
+                  </pic:nvPicPr>
+                  <pic:blipFill>
+                    <a:blip r:embed="rId21"/>
+                    <a:stretch>
+                      <a:fillRect/>
+                    </a:stretch>
+                  </pic:blipFill>
+                  <pic:spPr>
+                    <a:xfrm>
+                      <a:off x="0" y="0"/>
+                      <a:ext cx="4683862" cy="1744439"/>
+                    </a:xfrm>
+                    <a:prstGeom prst="rect">
+                      <a:avLst/>
+                    </a:prstGeom>
+                  </pic:spPr>
+                </pic:pic>
+              </a:graphicData>
+            </a:graphic>
+          </wp:inline>
+        </w:drawing>
+      </w:r>
+    </w:p>
+    <w:p>
+      <w:pPr>
+        <w:pStyle w:val="ListParagraph"/>
+        <w:numPr>
+          <w:ilvl w:val="0"/>
+          <w:numId w:val="1"/>
+        </w:numPr>
+      </w:pPr>
+      <w:r>
+        <w:t>Select Maven as the option that best describes your build.</w:t>
+      </w:r>
+    </w:p>
+    <w:p>
+      <w:pPr>
+        <w:pStyle w:val="ListParagraph"/>
+        <w:numPr>
+          <w:ilvl w:val="0"/>
+          <w:numId w:val="1"/>
+        </w:numPr>
+      </w:pPr>
+      <w:r>
+        <w:t>Add the SONAR_TOKEN env variable:</w:t>
+      </w:r>
+    </w:p>
+    <w:p>
+      <w:pPr>
+        <w:pStyle w:val="ListParagraph"/>
+        <w:numPr>
+          <w:ilvl w:val="1"/>
+          <w:numId w:val="1"/>
+        </w:numPr>
+      </w:pPr>
+      <w:bookmarkStart w:id="0" w:name="OLE_LINK1"/>
+      <w:r>
         <w:t>set SONAR_TOKEN=</w:t>
       </w:r>
       <w:r>
-        <w:t>&lt;your token&gt;</w:t>
+        <w:t>&lt;your token</w:t>
+      </w:r>
+      <w:bookmarkEnd w:id="0"/>
+      <w:r>
+        <w:t>&gt;</w:t>
       </w:r>
     </w:p>
     <w:p>
@@ -1317,7 +1296,7 @@
           <w:noProof/>
         </w:rPr>
         <w:drawing>
-          <wp:inline distT="0" distB="0" distL="0" distR="0" wp14:anchorId="4FFC4A18" wp14:editId="457F8DC0">
+          <wp:inline distT="0" distB="0" distL="0" distR="0" wp14:anchorId="4FFC4A18" wp14:editId="4976D1ED">
             <wp:extent cx="5413248" cy="3955372"/>
             <wp:effectExtent l="0" t="0" r="0" b="7620"/>
             <wp:docPr id="9" name="Picture 9"/>
@@ -1334,7 +1313,7 @@
                     </pic:cNvPicPr>
                   </pic:nvPicPr>
                   <pic:blipFill>
-                    <a:blip r:embed="rId21">
+                    <a:blip r:embed="rId22">
                       <a:extLst>
                         <a:ext uri="{28A0092B-C50C-407E-A947-70E740481C1C}">
                           <a14:useLocalDpi xmlns:a14="http://schemas.microsoft.com/office/drawing/2010/main" val="0"/>
@@ -1349,7 +1328,7 @@
                   <pic:spPr bwMode="auto">
                     <a:xfrm>
                       <a:off x="0" y="0"/>
-                      <a:ext cx="5448494" cy="3981126"/>
+                      <a:ext cx="5413248" cy="3955372"/>
                     </a:xfrm>
                     <a:prstGeom prst="rect">
                       <a:avLst/>
@@ -1490,7 +1469,7 @@
                     </pic:cNvPicPr>
                   </pic:nvPicPr>
                   <pic:blipFill>
-                    <a:blip r:embed="rId22">
+                    <a:blip r:embed="rId23">
                       <a:extLst>
                         <a:ext uri="{28A0092B-C50C-407E-A947-70E740481C1C}">
                           <a14:useLocalDpi xmlns:a14="http://schemas.microsoft.com/office/drawing/2010/main" val="0"/>
@@ -1596,8 +1575,8 @@
           <w:noProof/>
         </w:rPr>
         <w:drawing>
-          <wp:inline distT="0" distB="0" distL="0" distR="0" wp14:anchorId="39767A51" wp14:editId="113F4F1E">
-            <wp:extent cx="5943600" cy="1371600"/>
+          <wp:inline distT="0" distB="0" distL="0" distR="0" wp14:anchorId="39767A51" wp14:editId="4782C9EE">
+            <wp:extent cx="5322627" cy="1228299"/>
             <wp:effectExtent l="0" t="0" r="0" b="0"/>
             <wp:docPr id="13" name="Picture 13"/>
             <wp:cNvGraphicFramePr>
@@ -1608,101 +1587,6 @@
                 <pic:pic xmlns:pic="http://schemas.openxmlformats.org/drawingml/2006/picture">
                   <pic:nvPicPr>
                     <pic:cNvPr id="0" name="Picture 12"/>
-                    <pic:cNvPicPr>
-                      <a:picLocks noChangeAspect="1" noChangeArrowheads="1"/>
-                    </pic:cNvPicPr>
-                  </pic:nvPicPr>
-                  <pic:blipFill>
-                    <a:blip r:embed="rId23">
-                      <a:extLst>
-                        <a:ext uri="{28A0092B-C50C-407E-A947-70E740481C1C}">
-                          <a14:useLocalDpi xmlns:a14="http://schemas.microsoft.com/office/drawing/2010/main" val="0"/>
-                        </a:ext>
-                      </a:extLst>
-                    </a:blip>
-                    <a:srcRect/>
-                    <a:stretch>
-                      <a:fillRect/>
-                    </a:stretch>
-                  </pic:blipFill>
-                  <pic:spPr bwMode="auto">
-                    <a:xfrm>
-                      <a:off x="0" y="0"/>
-                      <a:ext cx="5943600" cy="1371600"/>
-                    </a:xfrm>
-                    <a:prstGeom prst="rect">
-                      <a:avLst/>
-                    </a:prstGeom>
-                    <a:noFill/>
-                    <a:ln>
-                      <a:noFill/>
-                    </a:ln>
-                  </pic:spPr>
-                </pic:pic>
-              </a:graphicData>
-            </a:graphic>
-          </wp:inline>
-        </w:drawing>
-      </w:r>
-    </w:p>
-    <w:p>
-      <w:pPr>
-        <w:pStyle w:val="ListParagraph"/>
-        <w:numPr>
-          <w:ilvl w:val="0"/>
-          <w:numId w:val="1"/>
-        </w:numPr>
-      </w:pPr>
-      <w:r>
-        <w:t>You can see the results of your scan. You can click on the issues reported and see the details.</w:t>
-      </w:r>
-    </w:p>
-    <w:p>
-      <w:pPr>
-        <w:pStyle w:val="ListParagraph"/>
-        <w:numPr>
-          <w:ilvl w:val="1"/>
-          <w:numId w:val="1"/>
-        </w:numPr>
-      </w:pPr>
-      <w:r>
-        <w:t xml:space="preserve">For </w:t>
-      </w:r>
-      <w:proofErr w:type="gramStart"/>
-      <w:r>
-        <w:t>example</w:t>
-      </w:r>
-      <w:proofErr w:type="gramEnd"/>
-      <w:r>
-        <w:t xml:space="preserve"> you can click on the Code Smells.</w:t>
-      </w:r>
-    </w:p>
-    <w:p>
-      <w:pPr>
-        <w:pStyle w:val="ListParagraph"/>
-        <w:numPr>
-          <w:ilvl w:val="1"/>
-          <w:numId w:val="1"/>
-        </w:numPr>
-      </w:pPr>
-      <w:r>
-        <w:rPr>
-          <w:noProof/>
-        </w:rPr>
-        <w:lastRenderedPageBreak/>
-        <w:drawing>
-          <wp:inline distT="0" distB="0" distL="0" distR="0" wp14:anchorId="44CAF5A2" wp14:editId="393E297C">
-            <wp:extent cx="5905500" cy="2838450"/>
-            <wp:effectExtent l="0" t="0" r="0" b="0"/>
-            <wp:docPr id="14" name="Picture 14"/>
-            <wp:cNvGraphicFramePr>
-              <a:graphicFrameLocks xmlns:a="http://schemas.openxmlformats.org/drawingml/2006/main" noChangeAspect="1"/>
-            </wp:cNvGraphicFramePr>
-            <a:graphic xmlns:a="http://schemas.openxmlformats.org/drawingml/2006/main">
-              <a:graphicData uri="http://schemas.openxmlformats.org/drawingml/2006/picture">
-                <pic:pic xmlns:pic="http://schemas.openxmlformats.org/drawingml/2006/picture">
-                  <pic:nvPicPr>
-                    <pic:cNvPr id="0" name="Picture 13"/>
                     <pic:cNvPicPr>
                       <a:picLocks noChangeAspect="1" noChangeArrowheads="1"/>
                     </pic:cNvPicPr>
@@ -1723,7 +1607,7 @@
                   <pic:spPr bwMode="auto">
                     <a:xfrm>
                       <a:off x="0" y="0"/>
-                      <a:ext cx="5905500" cy="2838450"/>
+                      <a:ext cx="5336408" cy="1231479"/>
                     </a:xfrm>
                     <a:prstGeom prst="rect">
                       <a:avLst/>
@@ -1744,6 +1628,38 @@
       <w:pPr>
         <w:pStyle w:val="ListParagraph"/>
         <w:numPr>
+          <w:ilvl w:val="0"/>
+          <w:numId w:val="1"/>
+        </w:numPr>
+      </w:pPr>
+      <w:r>
+        <w:t>You can see the results of your scan. You can click on the issues reported and see the details.</w:t>
+      </w:r>
+    </w:p>
+    <w:p>
+      <w:pPr>
+        <w:pStyle w:val="ListParagraph"/>
+        <w:numPr>
+          <w:ilvl w:val="1"/>
+          <w:numId w:val="1"/>
+        </w:numPr>
+      </w:pPr>
+      <w:r>
+        <w:t xml:space="preserve">For </w:t>
+      </w:r>
+      <w:proofErr w:type="gramStart"/>
+      <w:r>
+        <w:t>example</w:t>
+      </w:r>
+      <w:proofErr w:type="gramEnd"/>
+      <w:r>
+        <w:t xml:space="preserve"> you can click on the Code Smells.</w:t>
+      </w:r>
+    </w:p>
+    <w:p>
+      <w:pPr>
+        <w:pStyle w:val="ListParagraph"/>
+        <w:numPr>
           <w:ilvl w:val="1"/>
           <w:numId w:val="1"/>
         </w:numPr>
@@ -1752,11 +1668,12 @@
         <w:rPr>
           <w:noProof/>
         </w:rPr>
+        <w:lastRenderedPageBreak/>
         <w:drawing>
-          <wp:inline distT="0" distB="0" distL="0" distR="0" wp14:anchorId="20CA4786" wp14:editId="0B26B27B">
-            <wp:extent cx="5943600" cy="1567815"/>
-            <wp:effectExtent l="0" t="0" r="0" b="0"/>
-            <wp:docPr id="15" name="Picture 15"/>
+          <wp:inline distT="0" distB="0" distL="0" distR="0" wp14:anchorId="625D92EC" wp14:editId="30996424">
+            <wp:extent cx="5868537" cy="4647178"/>
+            <wp:effectExtent l="0" t="0" r="0" b="1270"/>
+            <wp:docPr id="30" name="Picture 30"/>
             <wp:cNvGraphicFramePr>
               <a:graphicFrameLocks xmlns:a="http://schemas.openxmlformats.org/drawingml/2006/main" noChangeAspect="1"/>
             </wp:cNvGraphicFramePr>
@@ -1764,36 +1681,23 @@
               <a:graphicData uri="http://schemas.openxmlformats.org/drawingml/2006/picture">
                 <pic:pic xmlns:pic="http://schemas.openxmlformats.org/drawingml/2006/picture">
                   <pic:nvPicPr>
-                    <pic:cNvPr id="0" name="Picture 14"/>
-                    <pic:cNvPicPr>
-                      <a:picLocks noChangeAspect="1" noChangeArrowheads="1"/>
-                    </pic:cNvPicPr>
+                    <pic:cNvPr id="1" name=""/>
+                    <pic:cNvPicPr/>
                   </pic:nvPicPr>
                   <pic:blipFill>
-                    <a:blip r:embed="rId25" cstate="print">
-                      <a:extLst>
-                        <a:ext uri="{28A0092B-C50C-407E-A947-70E740481C1C}">
-                          <a14:useLocalDpi xmlns:a14="http://schemas.microsoft.com/office/drawing/2010/main" val="0"/>
-                        </a:ext>
-                      </a:extLst>
-                    </a:blip>
-                    <a:srcRect/>
+                    <a:blip r:embed="rId25"/>
                     <a:stretch>
                       <a:fillRect/>
                     </a:stretch>
                   </pic:blipFill>
-                  <pic:spPr bwMode="auto">
+                  <pic:spPr>
                     <a:xfrm>
                       <a:off x="0" y="0"/>
-                      <a:ext cx="5943600" cy="1567815"/>
+                      <a:ext cx="5879636" cy="4655967"/>
                     </a:xfrm>
                     <a:prstGeom prst="rect">
                       <a:avLst/>
                     </a:prstGeom>
-                    <a:noFill/>
-                    <a:ln>
-                      <a:noFill/>
-                    </a:ln>
                   </pic:spPr>
                 </pic:pic>
               </a:graphicData>
@@ -1806,6 +1710,55 @@
       <w:pPr>
         <w:pStyle w:val="ListParagraph"/>
         <w:numPr>
+          <w:ilvl w:val="1"/>
+          <w:numId w:val="1"/>
+        </w:numPr>
+      </w:pPr>
+      <w:r>
+        <w:rPr>
+          <w:noProof/>
+        </w:rPr>
+        <w:drawing>
+          <wp:inline distT="0" distB="0" distL="0" distR="0" wp14:anchorId="594137C3" wp14:editId="59A08A06">
+            <wp:extent cx="5844012" cy="2937615"/>
+            <wp:effectExtent l="0" t="0" r="4445" b="0"/>
+            <wp:docPr id="38" name="Picture 38"/>
+            <wp:cNvGraphicFramePr>
+              <a:graphicFrameLocks xmlns:a="http://schemas.openxmlformats.org/drawingml/2006/main" noChangeAspect="1"/>
+            </wp:cNvGraphicFramePr>
+            <a:graphic xmlns:a="http://schemas.openxmlformats.org/drawingml/2006/main">
+              <a:graphicData uri="http://schemas.openxmlformats.org/drawingml/2006/picture">
+                <pic:pic xmlns:pic="http://schemas.openxmlformats.org/drawingml/2006/picture">
+                  <pic:nvPicPr>
+                    <pic:cNvPr id="1" name=""/>
+                    <pic:cNvPicPr/>
+                  </pic:nvPicPr>
+                  <pic:blipFill>
+                    <a:blip r:embed="rId26"/>
+                    <a:stretch>
+                      <a:fillRect/>
+                    </a:stretch>
+                  </pic:blipFill>
+                  <pic:spPr>
+                    <a:xfrm>
+                      <a:off x="0" y="0"/>
+                      <a:ext cx="5863620" cy="2947471"/>
+                    </a:xfrm>
+                    <a:prstGeom prst="rect">
+                      <a:avLst/>
+                    </a:prstGeom>
+                  </pic:spPr>
+                </pic:pic>
+              </a:graphicData>
+            </a:graphic>
+          </wp:inline>
+        </w:drawing>
+      </w:r>
+    </w:p>
+    <w:p>
+      <w:pPr>
+        <w:pStyle w:val="ListParagraph"/>
+        <w:numPr>
           <w:ilvl w:val="0"/>
           <w:numId w:val="1"/>
         </w:numPr>
@@ -1872,8 +1825,13 @@
           <w:ilvl w:val="1"/>
           <w:numId w:val="2"/>
         </w:numPr>
-      </w:pPr>
-      <w:hyperlink r:id="rId26" w:history="1">
+        <w:rPr>
+          <w:rStyle w:val="Hyperlink"/>
+          <w:color w:val="auto"/>
+          <w:u w:val="none"/>
+        </w:rPr>
+      </w:pPr>
+      <w:hyperlink r:id="rId27" w:history="1">
         <w:r>
           <w:rPr>
             <w:rStyle w:val="Hyperlink"/>
@@ -1891,6 +1849,67 @@
         </w:numPr>
       </w:pPr>
       <w:r>
+        <w:t>Install the IDE for Java Developers</w:t>
+      </w:r>
+    </w:p>
+    <w:p>
+      <w:pPr>
+        <w:pStyle w:val="ListParagraph"/>
+        <w:numPr>
+          <w:ilvl w:val="0"/>
+          <w:numId w:val="2"/>
+        </w:numPr>
+      </w:pPr>
+      <w:r>
+        <w:rPr>
+          <w:noProof/>
+        </w:rPr>
+        <w:drawing>
+          <wp:inline distT="0" distB="0" distL="0" distR="0" wp14:anchorId="4C0D2B75" wp14:editId="2656BD9B">
+            <wp:extent cx="2914153" cy="3056747"/>
+            <wp:effectExtent l="0" t="0" r="635" b="0"/>
+            <wp:docPr id="40" name="Picture 40"/>
+            <wp:cNvGraphicFramePr>
+              <a:graphicFrameLocks xmlns:a="http://schemas.openxmlformats.org/drawingml/2006/main" noChangeAspect="1"/>
+            </wp:cNvGraphicFramePr>
+            <a:graphic xmlns:a="http://schemas.openxmlformats.org/drawingml/2006/main">
+              <a:graphicData uri="http://schemas.openxmlformats.org/drawingml/2006/picture">
+                <pic:pic xmlns:pic="http://schemas.openxmlformats.org/drawingml/2006/picture">
+                  <pic:nvPicPr>
+                    <pic:cNvPr id="1" name=""/>
+                    <pic:cNvPicPr/>
+                  </pic:nvPicPr>
+                  <pic:blipFill>
+                    <a:blip r:embed="rId28"/>
+                    <a:stretch>
+                      <a:fillRect/>
+                    </a:stretch>
+                  </pic:blipFill>
+                  <pic:spPr>
+                    <a:xfrm>
+                      <a:off x="0" y="0"/>
+                      <a:ext cx="2923697" cy="3066758"/>
+                    </a:xfrm>
+                    <a:prstGeom prst="rect">
+                      <a:avLst/>
+                    </a:prstGeom>
+                  </pic:spPr>
+                </pic:pic>
+              </a:graphicData>
+            </a:graphic>
+          </wp:inline>
+        </w:drawing>
+      </w:r>
+    </w:p>
+    <w:p>
+      <w:pPr>
+        <w:pStyle w:val="ListParagraph"/>
+        <w:numPr>
+          <w:ilvl w:val="0"/>
+          <w:numId w:val="2"/>
+        </w:numPr>
+      </w:pPr>
+      <w:r>
         <w:t>Download Chrome Selenium Driver</w:t>
       </w:r>
       <w:r>
@@ -1905,7 +1924,7 @@
           <w:numId w:val="2"/>
         </w:numPr>
       </w:pPr>
-      <w:hyperlink r:id="rId27" w:history="1">
+      <w:hyperlink r:id="rId29" w:history="1">
         <w:r>
           <w:rPr>
             <w:rStyle w:val="Hyperlink"/>
@@ -2010,7 +2029,7 @@
                     </pic:cNvPicPr>
                   </pic:nvPicPr>
                   <pic:blipFill>
-                    <a:blip r:embed="rId28">
+                    <a:blip r:embed="rId30">
                       <a:extLst>
                         <a:ext uri="{28A0092B-C50C-407E-A947-70E740481C1C}">
                           <a14:useLocalDpi xmlns:a14="http://schemas.microsoft.com/office/drawing/2010/main" val="0"/>
@@ -2062,7 +2081,7 @@
           <w:numId w:val="2"/>
         </w:numPr>
       </w:pPr>
-      <w:hyperlink r:id="rId29" w:history="1">
+      <w:hyperlink r:id="rId31" w:history="1">
         <w:r>
           <w:rPr>
             <w:rStyle w:val="Hyperlink"/>
@@ -2095,6 +2114,7 @@
         <w:rPr>
           <w:noProof/>
         </w:rPr>
+        <w:lastRenderedPageBreak/>
         <w:drawing>
           <wp:inline distT="0" distB="0" distL="0" distR="0" wp14:anchorId="3D785023" wp14:editId="4BA73298">
             <wp:extent cx="5937250" cy="1181100"/>
@@ -2113,7 +2133,7 @@
                     </pic:cNvPicPr>
                   </pic:nvPicPr>
                   <pic:blipFill>
-                    <a:blip r:embed="rId30">
+                    <a:blip r:embed="rId32">
                       <a:extLst>
                         <a:ext uri="{28A0092B-C50C-407E-A947-70E740481C1C}">
                           <a14:useLocalDpi xmlns:a14="http://schemas.microsoft.com/office/drawing/2010/main" val="0"/>
@@ -2180,7 +2200,7 @@
       <w:r>
         <w:t xml:space="preserve">For example you can use: </w:t>
       </w:r>
-      <w:hyperlink r:id="rId31" w:history="1">
+      <w:hyperlink r:id="rId33" w:history="1">
         <w:r>
           <w:rPr>
             <w:rStyle w:val="Hyperlink"/>
@@ -2248,7 +2268,10 @@
         <w:sym w:font="Wingdings" w:char="F0E0"/>
       </w:r>
       <w:r>
-        <w:t xml:space="preserve"> Click Finish.</w:t>
+        <w:t xml:space="preserve"> Click </w:t>
+      </w:r>
+      <w:r>
+        <w:t>Next</w:t>
       </w:r>
     </w:p>
     <w:p>
@@ -2281,7 +2304,7 @@
                     </pic:cNvPicPr>
                   </pic:nvPicPr>
                   <pic:blipFill>
-                    <a:blip r:embed="rId32">
+                    <a:blip r:embed="rId34">
                       <a:extLst>
                         <a:ext uri="{28A0092B-C50C-407E-A947-70E740481C1C}">
                           <a14:useLocalDpi xmlns:a14="http://schemas.microsoft.com/office/drawing/2010/main" val="0"/>
@@ -2325,7 +2348,6 @@
         <w:rPr>
           <w:noProof/>
         </w:rPr>
-        <w:lastRenderedPageBreak/>
         <w:drawing>
           <wp:inline distT="0" distB="0" distL="0" distR="0" wp14:anchorId="371BF18C" wp14:editId="460E4813">
             <wp:extent cx="5937250" cy="2362200"/>
@@ -2344,7 +2366,7 @@
                     </pic:cNvPicPr>
                   </pic:nvPicPr>
                   <pic:blipFill>
-                    <a:blip r:embed="rId33" cstate="print">
+                    <a:blip r:embed="rId35" cstate="print">
                       <a:extLst>
                         <a:ext uri="{28A0092B-C50C-407E-A947-70E740481C1C}">
                           <a14:useLocalDpi xmlns:a14="http://schemas.microsoft.com/office/drawing/2010/main" val="0"/>
@@ -2385,85 +2407,79 @@
         </w:numPr>
       </w:pPr>
       <w:r>
-        <w:t>Import the Selenium Java libraries.</w:t>
-      </w:r>
-    </w:p>
-    <w:p>
-      <w:pPr>
-        <w:pStyle w:val="ListParagraph"/>
-        <w:numPr>
-          <w:ilvl w:val="1"/>
+        <w:t xml:space="preserve">Go to the Libraries Tab </w:t>
+      </w:r>
+      <w:r>
+        <w:sym w:font="Wingdings" w:char="F0E0"/>
+      </w:r>
+      <w:r>
+        <w:t xml:space="preserve"> </w:t>
+      </w:r>
+      <w:r>
+        <w:t xml:space="preserve">Select the </w:t>
+      </w:r>
+      <w:proofErr w:type="spellStart"/>
+      <w:r>
+        <w:t>Classpath</w:t>
+      </w:r>
+      <w:proofErr w:type="spellEnd"/>
+      <w:r>
+        <w:t xml:space="preserve"> folder </w:t>
+      </w:r>
+      <w:r>
+        <w:sym w:font="Wingdings" w:char="F0E0"/>
+      </w:r>
+      <w:r>
+        <w:t xml:space="preserve"> Click on Add External Jars </w:t>
+      </w:r>
+      <w:r>
+        <w:sym w:font="Wingdings" w:char="F0E0"/>
+      </w:r>
+      <w:r>
+        <w:t xml:space="preserve"> </w:t>
+      </w:r>
+      <w:r>
+        <w:t>Import the Selenium Java libraries</w:t>
+      </w:r>
+      <w:r>
+        <w:t xml:space="preserve"> </w:t>
+      </w:r>
+      <w:r>
+        <w:sym w:font="Wingdings" w:char="F0E0"/>
+      </w:r>
+      <w:r>
+        <w:t xml:space="preserve"> Add the previously downloaded </w:t>
+      </w:r>
+      <w:r>
+        <w:t xml:space="preserve">selenium-java jars </w:t>
+      </w:r>
+      <w:r>
+        <w:sym w:font="Wingdings" w:char="F0E0"/>
+      </w:r>
+      <w:r>
+        <w:t xml:space="preserve"> </w:t>
+      </w:r>
+      <w:r>
+        <w:t>Finish</w:t>
+      </w:r>
+    </w:p>
+    <w:p>
+      <w:pPr>
+        <w:pStyle w:val="ListParagraph"/>
+        <w:numPr>
+          <w:ilvl w:val="0"/>
           <w:numId w:val="2"/>
         </w:numPr>
       </w:pPr>
       <w:r>
-        <w:t xml:space="preserve">Right-click on Project </w:t>
-      </w:r>
-      <w:r>
-        <w:sym w:font="Wingdings" w:char="F0E0"/>
-      </w:r>
-      <w:r>
-        <w:t xml:space="preserve"> Build Path </w:t>
-      </w:r>
-      <w:r>
-        <w:sym w:font="Wingdings" w:char="F0E0"/>
-      </w:r>
-      <w:r>
-        <w:t xml:space="preserve"> </w:t>
-      </w:r>
-      <w:r>
-        <w:t>Configure Build Path</w:t>
-      </w:r>
-      <w:r>
-        <w:t xml:space="preserve"> </w:t>
-      </w:r>
-      <w:r>
-        <w:sym w:font="Wingdings" w:char="F0E0"/>
-      </w:r>
-      <w:r>
-        <w:t xml:space="preserve"> </w:t>
-      </w:r>
-      <w:r>
-        <w:t xml:space="preserve">Select </w:t>
-      </w:r>
-      <w:proofErr w:type="spellStart"/>
-      <w:r>
-        <w:t>Classpath</w:t>
-      </w:r>
-      <w:proofErr w:type="spellEnd"/>
-      <w:r>
-        <w:t xml:space="preserve"> </w:t>
-      </w:r>
-      <w:r>
-        <w:sym w:font="Wingdings" w:char="F0E0"/>
-      </w:r>
-      <w:r>
-        <w:t xml:space="preserve"> Add External JARs</w:t>
-      </w:r>
-      <w:r>
-        <w:t xml:space="preserve"> </w:t>
-      </w:r>
-      <w:r>
-        <w:sym w:font="Wingdings" w:char="F0E0"/>
-      </w:r>
-      <w:r>
-        <w:t xml:space="preserve"> Add the previously downloaded </w:t>
-      </w:r>
-      <w:r>
-        <w:t xml:space="preserve">selenium-java jars </w:t>
-      </w:r>
-      <w:r>
-        <w:sym w:font="Wingdings" w:char="F0E0"/>
-      </w:r>
-      <w:r>
-        <w:t xml:space="preserve"> Apply and close</w:t>
-      </w:r>
-    </w:p>
-    <w:p>
-      <w:pPr>
-        <w:pStyle w:val="ListParagraph"/>
-        <w:numPr>
-          <w:ilvl w:val="1"/>
+        <w:t>Do this twice for the Selenium libraries inside the main folder and again for the ones inside the lib folder.</w:t>
+      </w:r>
+    </w:p>
+    <w:p>
+      <w:pPr>
+        <w:pStyle w:val="ListParagraph"/>
+        <w:numPr>
+          <w:ilvl w:val="0"/>
           <w:numId w:val="2"/>
         </w:numPr>
       </w:pPr>
@@ -2471,247 +2487,12 @@
         <w:rPr>
           <w:noProof/>
         </w:rPr>
-        <mc:AlternateContent>
-          <mc:Choice Requires="wps">
-            <w:drawing>
-              <wp:anchor distT="0" distB="0" distL="114300" distR="114300" simplePos="0" relativeHeight="251664384" behindDoc="0" locked="0" layoutInCell="1" allowOverlap="1" wp14:anchorId="3D23D19A" wp14:editId="437530E9">
-                <wp:simplePos x="0" y="0"/>
-                <wp:positionH relativeFrom="column">
-                  <wp:posOffset>5613620</wp:posOffset>
-                </wp:positionH>
-                <wp:positionV relativeFrom="paragraph">
-                  <wp:posOffset>2353586</wp:posOffset>
-                </wp:positionV>
-                <wp:extent cx="556591" cy="135172"/>
-                <wp:effectExtent l="0" t="0" r="15240" b="17780"/>
-                <wp:wrapNone/>
-                <wp:docPr id="20" name="Rectangle 20"/>
-                <wp:cNvGraphicFramePr/>
-                <a:graphic xmlns:a="http://schemas.openxmlformats.org/drawingml/2006/main">
-                  <a:graphicData uri="http://schemas.microsoft.com/office/word/2010/wordprocessingShape">
-                    <wps:wsp>
-                      <wps:cNvSpPr/>
-                      <wps:spPr>
-                        <a:xfrm>
-                          <a:off x="0" y="0"/>
-                          <a:ext cx="556591" cy="135172"/>
-                        </a:xfrm>
-                        <a:prstGeom prst="rect">
-                          <a:avLst/>
-                        </a:prstGeom>
-                        <a:noFill/>
-                        <a:ln>
-                          <a:solidFill>
-                            <a:srgbClr val="FF0000"/>
-                          </a:solidFill>
-                        </a:ln>
-                      </wps:spPr>
-                      <wps:style>
-                        <a:lnRef idx="2">
-                          <a:schemeClr val="accent1">
-                            <a:shade val="50000"/>
-                          </a:schemeClr>
-                        </a:lnRef>
-                        <a:fillRef idx="1">
-                          <a:schemeClr val="accent1"/>
-                        </a:fillRef>
-                        <a:effectRef idx="0">
-                          <a:schemeClr val="accent1"/>
-                        </a:effectRef>
-                        <a:fontRef idx="minor">
-                          <a:schemeClr val="lt1"/>
-                        </a:fontRef>
-                      </wps:style>
-                      <wps:bodyPr rot="0" spcFirstLastPara="0" vertOverflow="overflow" horzOverflow="overflow" vert="horz" wrap="square" lIns="91440" tIns="45720" rIns="91440" bIns="45720" numCol="1" spcCol="0" rtlCol="0" fromWordArt="0" anchor="ctr" anchorCtr="0" forceAA="0" compatLnSpc="1">
-                        <a:prstTxWarp prst="textNoShape">
-                          <a:avLst/>
-                        </a:prstTxWarp>
-                        <a:noAutofit/>
-                      </wps:bodyPr>
-                    </wps:wsp>
-                  </a:graphicData>
-                </a:graphic>
-                <wp14:sizeRelH relativeFrom="margin">
-                  <wp14:pctWidth>0</wp14:pctWidth>
-                </wp14:sizeRelH>
-                <wp14:sizeRelV relativeFrom="margin">
-                  <wp14:pctHeight>0</wp14:pctHeight>
-                </wp14:sizeRelV>
-              </wp:anchor>
-            </w:drawing>
-          </mc:Choice>
-          <mc:Fallback>
-            <w:pict>
-              <v:rect w14:anchorId="72EE13CD" id="Rectangle 20" o:spid="_x0000_s1026" style="position:absolute;margin-left:442pt;margin-top:185.3pt;width:43.85pt;height:10.65pt;z-index:251664384;visibility:visible;mso-wrap-style:square;mso-width-percent:0;mso-height-percent:0;mso-wrap-distance-left:9pt;mso-wrap-distance-top:0;mso-wrap-distance-right:9pt;mso-wrap-distance-bottom:0;mso-position-horizontal:absolute;mso-position-horizontal-relative:text;mso-position-vertical:absolute;mso-position-vertical-relative:text;mso-width-percent:0;mso-height-percent:0;mso-width-relative:margin;mso-height-relative:margin;v-text-anchor:middle" o:gfxdata="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" filled="f" strokecolor="red" strokeweight="1pt"/>
-            </w:pict>
-          </mc:Fallback>
-        </mc:AlternateContent>
-      </w:r>
-      <w:r>
-        <w:rPr>
-          <w:noProof/>
-        </w:rPr>
-        <mc:AlternateContent>
-          <mc:Choice Requires="wps">
-            <w:drawing>
-              <wp:anchor distT="0" distB="0" distL="114300" distR="114300" simplePos="0" relativeHeight="251662336" behindDoc="0" locked="0" layoutInCell="1" allowOverlap="1" wp14:anchorId="31C05C72" wp14:editId="4AC177C5">
-                <wp:simplePos x="0" y="0"/>
-                <wp:positionH relativeFrom="rightMargin">
-                  <wp:align>left</wp:align>
-                </wp:positionH>
-                <wp:positionV relativeFrom="paragraph">
-                  <wp:posOffset>740686</wp:posOffset>
-                </wp:positionV>
-                <wp:extent cx="787179" cy="151075"/>
-                <wp:effectExtent l="0" t="0" r="13335" b="20955"/>
-                <wp:wrapNone/>
-                <wp:docPr id="12" name="Rectangle 12"/>
-                <wp:cNvGraphicFramePr/>
-                <a:graphic xmlns:a="http://schemas.openxmlformats.org/drawingml/2006/main">
-                  <a:graphicData uri="http://schemas.microsoft.com/office/word/2010/wordprocessingShape">
-                    <wps:wsp>
-                      <wps:cNvSpPr/>
-                      <wps:spPr>
-                        <a:xfrm>
-                          <a:off x="0" y="0"/>
-                          <a:ext cx="787179" cy="151075"/>
-                        </a:xfrm>
-                        <a:prstGeom prst="rect">
-                          <a:avLst/>
-                        </a:prstGeom>
-                        <a:noFill/>
-                        <a:ln>
-                          <a:solidFill>
-                            <a:srgbClr val="FF0000"/>
-                          </a:solidFill>
-                        </a:ln>
-                      </wps:spPr>
-                      <wps:style>
-                        <a:lnRef idx="2">
-                          <a:schemeClr val="accent1">
-                            <a:shade val="50000"/>
-                          </a:schemeClr>
-                        </a:lnRef>
-                        <a:fillRef idx="1">
-                          <a:schemeClr val="accent1"/>
-                        </a:fillRef>
-                        <a:effectRef idx="0">
-                          <a:schemeClr val="accent1"/>
-                        </a:effectRef>
-                        <a:fontRef idx="minor">
-                          <a:schemeClr val="lt1"/>
-                        </a:fontRef>
-                      </wps:style>
-                      <wps:bodyPr rot="0" spcFirstLastPara="0" vertOverflow="overflow" horzOverflow="overflow" vert="horz" wrap="square" lIns="91440" tIns="45720" rIns="91440" bIns="45720" numCol="1" spcCol="0" rtlCol="0" fromWordArt="0" anchor="ctr" anchorCtr="0" forceAA="0" compatLnSpc="1">
-                        <a:prstTxWarp prst="textNoShape">
-                          <a:avLst/>
-                        </a:prstTxWarp>
-                        <a:noAutofit/>
-                      </wps:bodyPr>
-                    </wps:wsp>
-                  </a:graphicData>
-                </a:graphic>
-                <wp14:sizeRelH relativeFrom="margin">
-                  <wp14:pctWidth>0</wp14:pctWidth>
-                </wp14:sizeRelH>
-                <wp14:sizeRelV relativeFrom="margin">
-                  <wp14:pctHeight>0</wp14:pctHeight>
-                </wp14:sizeRelV>
-              </wp:anchor>
-            </w:drawing>
-          </mc:Choice>
-          <mc:Fallback>
-            <w:pict>
-              <v:rect w14:anchorId="0BFC37F5" id="Rectangle 12" o:spid="_x0000_s1026" style="position:absolute;margin-left:0;margin-top:58.3pt;width:62pt;height:11.9pt;z-index:251662336;visibility:visible;mso-wrap-style:square;mso-width-percent:0;mso-height-percent:0;mso-wrap-distance-left:9pt;mso-wrap-distance-top:0;mso-wrap-distance-right:9pt;mso-wrap-distance-bottom:0;mso-position-horizontal:left;mso-position-horizontal-relative:right-margin-area;mso-position-vertical:absolute;mso-position-vertical-relative:text;mso-width-percent:0;mso-height-percent:0;mso-width-relative:margin;mso-height-relative:margin;v-text-anchor:middle" o:gfxdata="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" filled="f" strokecolor="red" strokeweight="1pt">
-                <w10:wrap anchorx="margin"/>
-              </v:rect>
-            </w:pict>
-          </mc:Fallback>
-        </mc:AlternateContent>
-      </w:r>
-      <w:r>
-        <w:rPr>
-          <w:noProof/>
-        </w:rPr>
-        <mc:AlternateContent>
-          <mc:Choice Requires="wps">
-            <w:drawing>
-              <wp:anchor distT="0" distB="0" distL="114300" distR="114300" simplePos="0" relativeHeight="251660288" behindDoc="0" locked="0" layoutInCell="1" allowOverlap="1" wp14:anchorId="4EBE058E" wp14:editId="4F4AC058">
-                <wp:simplePos x="0" y="0"/>
-                <wp:positionH relativeFrom="column">
-                  <wp:posOffset>2663687</wp:posOffset>
-                </wp:positionH>
-                <wp:positionV relativeFrom="paragraph">
-                  <wp:posOffset>795130</wp:posOffset>
-                </wp:positionV>
-                <wp:extent cx="492981" cy="127221"/>
-                <wp:effectExtent l="0" t="0" r="21590" b="25400"/>
-                <wp:wrapNone/>
-                <wp:docPr id="11" name="Rectangle 11"/>
-                <wp:cNvGraphicFramePr/>
-                <a:graphic xmlns:a="http://schemas.openxmlformats.org/drawingml/2006/main">
-                  <a:graphicData uri="http://schemas.microsoft.com/office/word/2010/wordprocessingShape">
-                    <wps:wsp>
-                      <wps:cNvSpPr/>
-                      <wps:spPr>
-                        <a:xfrm>
-                          <a:off x="0" y="0"/>
-                          <a:ext cx="492981" cy="127221"/>
-                        </a:xfrm>
-                        <a:prstGeom prst="rect">
-                          <a:avLst/>
-                        </a:prstGeom>
-                        <a:noFill/>
-                        <a:ln>
-                          <a:solidFill>
-                            <a:srgbClr val="FF0000"/>
-                          </a:solidFill>
-                        </a:ln>
-                      </wps:spPr>
-                      <wps:style>
-                        <a:lnRef idx="2">
-                          <a:schemeClr val="accent1">
-                            <a:shade val="50000"/>
-                          </a:schemeClr>
-                        </a:lnRef>
-                        <a:fillRef idx="1">
-                          <a:schemeClr val="accent1"/>
-                        </a:fillRef>
-                        <a:effectRef idx="0">
-                          <a:schemeClr val="accent1"/>
-                        </a:effectRef>
-                        <a:fontRef idx="minor">
-                          <a:schemeClr val="lt1"/>
-                        </a:fontRef>
-                      </wps:style>
-                      <wps:bodyPr rot="0" spcFirstLastPara="0" vertOverflow="overflow" horzOverflow="overflow" vert="horz" wrap="square" lIns="91440" tIns="45720" rIns="91440" bIns="45720" numCol="1" spcCol="0" rtlCol="0" fromWordArt="0" anchor="ctr" anchorCtr="0" forceAA="0" compatLnSpc="1">
-                        <a:prstTxWarp prst="textNoShape">
-                          <a:avLst/>
-                        </a:prstTxWarp>
-                        <a:noAutofit/>
-                      </wps:bodyPr>
-                    </wps:wsp>
-                  </a:graphicData>
-                </a:graphic>
-              </wp:anchor>
-            </w:drawing>
-          </mc:Choice>
-          <mc:Fallback>
-            <w:pict>
-              <v:rect w14:anchorId="24F45F44" id="Rectangle 11" o:spid="_x0000_s1026" style="position:absolute;margin-left:209.75pt;margin-top:62.6pt;width:38.8pt;height:10pt;z-index:251660288;visibility:visible;mso-wrap-style:square;mso-wrap-distance-left:9pt;mso-wrap-distance-top:0;mso-wrap-distance-right:9pt;mso-wrap-distance-bottom:0;mso-position-horizontal:absolute;mso-position-horizontal-relative:text;mso-position-vertical:absolute;mso-position-vertical-relative:text;v-text-anchor:middle" o:gfxdata="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" filled="f" strokecolor="red" strokeweight="1pt"/>
-            </w:pict>
-          </mc:Fallback>
-        </mc:AlternateContent>
-      </w:r>
-      <w:r>
-        <w:rPr>
-          <w:noProof/>
-        </w:rPr>
+        <w:lastRenderedPageBreak/>
         <w:drawing>
-          <wp:inline distT="0" distB="0" distL="0" distR="0" wp14:anchorId="7734FDC2" wp14:editId="590CC0FD">
-            <wp:extent cx="5943600" cy="2579370"/>
-            <wp:effectExtent l="0" t="0" r="0" b="0"/>
-            <wp:docPr id="5" name="Picture 5"/>
+          <wp:inline distT="0" distB="0" distL="0" distR="0" wp14:anchorId="0C216B5D" wp14:editId="6D5ED3D8">
+            <wp:extent cx="5943600" cy="3159125"/>
+            <wp:effectExtent l="0" t="0" r="0" b="3175"/>
+            <wp:docPr id="42" name="Picture 42"/>
             <wp:cNvGraphicFramePr>
               <a:graphicFrameLocks xmlns:a="http://schemas.openxmlformats.org/drawingml/2006/main" noChangeAspect="1"/>
             </wp:cNvGraphicFramePr>
@@ -2723,7 +2504,7 @@
                     <pic:cNvPicPr/>
                   </pic:nvPicPr>
                   <pic:blipFill>
-                    <a:blip r:embed="rId34"/>
+                    <a:blip r:embed="rId36"/>
                     <a:stretch>
                       <a:fillRect/>
                     </a:stretch>
@@ -2731,7 +2512,7 @@
                   <pic:spPr>
                     <a:xfrm>
                       <a:off x="0" y="0"/>
-                      <a:ext cx="5943600" cy="2579370"/>
+                      <a:ext cx="5943600" cy="3159125"/>
                     </a:xfrm>
                     <a:prstGeom prst="rect">
                       <a:avLst/>
@@ -2743,6 +2524,12 @@
           </wp:inline>
         </w:drawing>
       </w:r>
+    </w:p>
+    <w:p>
+      <w:pPr>
+        <w:pStyle w:val="ListParagraph"/>
+        <w:ind w:left="1440"/>
+      </w:pPr>
     </w:p>
     <w:p>
       <w:pPr>
@@ -2774,7 +2561,7 @@
                     </pic:cNvPicPr>
                   </pic:nvPicPr>
                   <pic:blipFill>
-                    <a:blip r:embed="rId35">
+                    <a:blip r:embed="rId37">
                       <a:extLst>
                         <a:ext uri="{28A0092B-C50C-407E-A947-70E740481C1C}">
                           <a14:useLocalDpi xmlns:a14="http://schemas.microsoft.com/office/drawing/2010/main" val="0"/>
@@ -2818,7 +2605,6 @@
         <w:rPr>
           <w:noProof/>
         </w:rPr>
-        <w:lastRenderedPageBreak/>
         <w:drawing>
           <wp:inline distT="0" distB="0" distL="0" distR="0" wp14:anchorId="6A7879CA" wp14:editId="2AE52DC6">
             <wp:extent cx="3346450" cy="1993900"/>
@@ -2837,7 +2623,7 @@
                     </pic:cNvPicPr>
                   </pic:nvPicPr>
                   <pic:blipFill>
-                    <a:blip r:embed="rId36">
+                    <a:blip r:embed="rId38">
                       <a:extLst>
                         <a:ext uri="{28A0092B-C50C-407E-A947-70E740481C1C}">
                           <a14:useLocalDpi xmlns:a14="http://schemas.microsoft.com/office/drawing/2010/main" val="0"/>
@@ -2893,6 +2679,7 @@
         <w:rPr>
           <w:noProof/>
         </w:rPr>
+        <w:lastRenderedPageBreak/>
         <w:drawing>
           <wp:inline distT="0" distB="0" distL="0" distR="0" wp14:anchorId="3519D448" wp14:editId="3AF18F58">
             <wp:extent cx="5937250" cy="2235200"/>
@@ -2911,7 +2698,7 @@
                     </pic:cNvPicPr>
                   </pic:nvPicPr>
                   <pic:blipFill>
-                    <a:blip r:embed="rId37">
+                    <a:blip r:embed="rId39">
                       <a:extLst>
                         <a:ext uri="{28A0092B-C50C-407E-A947-70E740481C1C}">
                           <a14:useLocalDpi xmlns:a14="http://schemas.microsoft.com/office/drawing/2010/main" val="0"/>
@@ -2988,7 +2775,7 @@
                     </pic:cNvPicPr>
                   </pic:nvPicPr>
                   <pic:blipFill>
-                    <a:blip r:embed="rId38" cstate="print">
+                    <a:blip r:embed="rId40" cstate="print">
                       <a:extLst>
                         <a:ext uri="{28A0092B-C50C-407E-A947-70E740481C1C}">
                           <a14:useLocalDpi xmlns:a14="http://schemas.microsoft.com/office/drawing/2010/main" val="0"/>
@@ -3029,7 +2816,6 @@
         </w:numPr>
       </w:pPr>
       <w:r>
-        <w:lastRenderedPageBreak/>
         <w:t>Explain how the code is validating text in the webpage for a Positive and a Negative test case scenario.</w:t>
       </w:r>
     </w:p>
@@ -3072,6 +2858,7 @@
         <w:t>Download JMeter.</w:t>
       </w:r>
     </w:p>
+    <w:bookmarkStart w:id="1" w:name="OLE_LINK2"/>
     <w:p>
       <w:pPr>
         <w:pStyle w:val="ListParagraph"/>
@@ -3080,15 +2867,29 @@
           <w:numId w:val="5"/>
         </w:numPr>
       </w:pPr>
-      <w:hyperlink r:id="rId39" w:history="1">
-        <w:r>
-          <w:rPr>
-            <w:rStyle w:val="Hyperlink"/>
-          </w:rPr>
-          <w:t>https://jmeter.apache.org/download_jmeter.cgi</w:t>
-        </w:r>
-      </w:hyperlink>
-    </w:p>
+      <w:r>
+        <w:fldChar w:fldCharType="begin"/>
+      </w:r>
+      <w:r>
+        <w:instrText xml:space="preserve"> HYPERLINK "https://jmeter.apache.org/download_jmeter.cgi" </w:instrText>
+      </w:r>
+      <w:r>
+        <w:fldChar w:fldCharType="separate"/>
+      </w:r>
+      <w:r>
+        <w:rPr>
+          <w:rStyle w:val="Hyperlink"/>
+        </w:rPr>
+        <w:t>https://jmeter.apache.org/download_jmeter.cgi</w:t>
+      </w:r>
+      <w:r>
+        <w:rPr>
+          <w:rStyle w:val="Hyperlink"/>
+        </w:rPr>
+        <w:fldChar w:fldCharType="end"/>
+      </w:r>
+    </w:p>
+    <w:bookmarkEnd w:id="1"/>
     <w:p>
       <w:pPr>
         <w:pStyle w:val="ListParagraph"/>
@@ -3110,7 +2911,10 @@
         </w:numPr>
       </w:pPr>
       <w:r>
-        <w:t>For example: C:\Programs\apache-jmeter-5.0</w:t>
+        <w:t>For example: C:\Programs\apache-jmeter-5.</w:t>
+      </w:r>
+      <w:r>
+        <w:t>4.3</w:t>
       </w:r>
     </w:p>
     <w:p>
@@ -3145,13 +2949,20 @@
           <w:numId w:val="5"/>
         </w:numPr>
       </w:pPr>
-      <w:r>
-        <w:t>set PATH=%PATH%;</w:t>
-      </w:r>
-      <w:r>
-        <w:t xml:space="preserve"> C:\Programs\apache-jmeter-5.2.1\bin </w:t>
-      </w:r>
-    </w:p>
+      <w:bookmarkStart w:id="2" w:name="OLE_LINK3"/>
+      <w:r>
+        <w:t>set PATH=%PATH</w:t>
+      </w:r>
+      <w:proofErr w:type="gramStart"/>
+      <w:r>
+        <w:t>%;</w:t>
+      </w:r>
+      <w:r>
+        <w:t>C:\Programs\apache-jmeter-5.4.3\bin</w:t>
+      </w:r>
+      <w:proofErr w:type="gramEnd"/>
+    </w:p>
+    <w:bookmarkEnd w:id="2"/>
     <w:p>
       <w:pPr>
         <w:pStyle w:val="ListParagraph"/>
@@ -3176,8 +2987,6 @@
       <w:pPr>
         <w:pStyle w:val="Heading1"/>
       </w:pPr>
-      <w:bookmarkStart w:id="0" w:name="_GoBack"/>
-      <w:bookmarkEnd w:id="0"/>
       <w:r>
         <w:t>Running the JMeter Test</w:t>
       </w:r>
@@ -3194,7 +3003,7 @@
         <w:t xml:space="preserve">Open JMeter by going to </w:t>
       </w:r>
       <w:r>
-        <w:t>C:\Programs\apache-jmeter-5.0\bin</w:t>
+        <w:t>C:\Programs\apache-jmeter-5.4.3\bin</w:t>
       </w:r>
       <w:r>
         <w:t>\</w:t>
@@ -3247,7 +3056,7 @@
       <w:r>
         <w:t xml:space="preserve">For example you can use: </w:t>
       </w:r>
-      <w:hyperlink r:id="rId40" w:history="1">
+      <w:hyperlink r:id="rId41" w:history="1">
         <w:r>
           <w:rPr>
             <w:rStyle w:val="Hyperlink"/>
@@ -3323,7 +3132,7 @@
                     </pic:cNvPicPr>
                   </pic:nvPicPr>
                   <pic:blipFill>
-                    <a:blip r:embed="rId41">
+                    <a:blip r:embed="rId42">
                       <a:extLst>
                         <a:ext uri="{28A0092B-C50C-407E-A947-70E740481C1C}">
                           <a14:useLocalDpi xmlns:a14="http://schemas.microsoft.com/office/drawing/2010/main" val="0"/>
@@ -3386,7 +3195,7 @@
                     </pic:cNvPicPr>
                   </pic:nvPicPr>
                   <pic:blipFill>
-                    <a:blip r:embed="rId42" cstate="print">
+                    <a:blip r:embed="rId43" cstate="print">
                       <a:extLst>
                         <a:ext uri="{28A0092B-C50C-407E-A947-70E740481C1C}">
                           <a14:useLocalDpi xmlns:a14="http://schemas.microsoft.com/office/drawing/2010/main" val="0"/>
@@ -3479,9 +3288,15 @@
         <w:t>\</w:t>
       </w:r>
       <w:r>
-        <w:t>apache-jmeter-5.3\bin</w:t>
+        <w:t>apache-</w:t>
+      </w:r>
+      <w:r>
+        <w:t>jmeter-5.4.3\bin</w:t>
       </w:r>
       <w:proofErr w:type="gramEnd"/>
+      <w:r>
+        <w:t xml:space="preserve"> </w:t>
+      </w:r>
     </w:p>
     <w:p>
       <w:pPr>
@@ -3558,7 +3373,7 @@
                     </pic:cNvPicPr>
                   </pic:nvPicPr>
                   <pic:blipFill>
-                    <a:blip r:embed="rId43">
+                    <a:blip r:embed="rId44">
                       <a:extLst>
                         <a:ext uri="{28A0092B-C50C-407E-A947-70E740481C1C}">
                           <a14:useLocalDpi xmlns:a14="http://schemas.microsoft.com/office/drawing/2010/main" val="0"/>
@@ -3656,7 +3471,7 @@
                     </pic:cNvPicPr>
                   </pic:nvPicPr>
                   <pic:blipFill>
-                    <a:blip r:embed="rId44">
+                    <a:blip r:embed="rId45">
                       <a:extLst>
                         <a:ext uri="{28A0092B-C50C-407E-A947-70E740481C1C}">
                           <a14:useLocalDpi xmlns:a14="http://schemas.microsoft.com/office/drawing/2010/main" val="0"/>
@@ -3719,7 +3534,7 @@
                     </pic:cNvPicPr>
                   </pic:nvPicPr>
                   <pic:blipFill>
-                    <a:blip r:embed="rId45" cstate="print">
+                    <a:blip r:embed="rId46" cstate="print">
                       <a:extLst>
                         <a:ext uri="{28A0092B-C50C-407E-A947-70E740481C1C}">
                           <a14:useLocalDpi xmlns:a14="http://schemas.microsoft.com/office/drawing/2010/main" val="0"/>
@@ -3781,7 +3596,7 @@
                     </pic:cNvPicPr>
                   </pic:nvPicPr>
                   <pic:blipFill>
-                    <a:blip r:embed="rId46" cstate="print">
+                    <a:blip r:embed="rId47" cstate="print">
                       <a:extLst>
                         <a:ext uri="{28A0092B-C50C-407E-A947-70E740481C1C}">
                           <a14:useLocalDpi xmlns:a14="http://schemas.microsoft.com/office/drawing/2010/main" val="0"/>
@@ -3837,7 +3652,7 @@
 </file>
 
 <file path=word/endnotes.xml><?xml version="1.0" encoding="utf-8"?>
-<w:endnotes xmlns:wpc="http://schemas.microsoft.com/office/word/2010/wordprocessingCanvas" xmlns:cx="http://schemas.microsoft.com/office/drawing/2014/chartex" xmlns:cx1="http://schemas.microsoft.com/office/drawing/2015/9/8/chartex" xmlns:cx2="http://schemas.microsoft.com/office/drawing/2015/10/21/chartex" xmlns:cx3="http://schemas.microsoft.com/office/drawing/2016/5/9/chartex" xmlns:cx4="http://schemas.microsoft.com/office/drawing/2016/5/10/chartex" xmlns:cx5="http://schemas.microsoft.com/office/drawing/2016/5/11/chartex" xmlns:cx6="http://schemas.microsoft.com/office/drawing/2016/5/12/chartex" xmlns:cx7="http://schemas.microsoft.com/office/drawing/2016/5/13/chartex" xmlns:cx8="http://schemas.microsoft.com/office/drawing/2016/5/14/chartex" xmlns:mc="http://schemas.openxmlformats.org/markup-compatibility/2006" xmlns:aink="http://schemas.microsoft.com/office/drawing/2016/ink" xmlns:am3d="http://schemas.microsoft.com/office/drawing/2017/model3d" xmlns:o="urn:schemas-microsoft-com:office:office" xmlns:r="http://schemas.openxmlformats.org/officeDocument/2006/relationships" xmlns:m="http://schemas.openxmlformats.org/officeDocument/2006/math" xmlns:v="urn:schemas-microsoft-com:vml" xmlns:wp14="http://schemas.microsoft.com/office/word/2010/wordprocessingDrawing" xmlns:wp="http://schemas.openxmlformats.org/drawingml/2006/wordprocessingDrawing" xmlns:w10="urn:schemas-microsoft-com:office:word" xmlns:w="http://schemas.openxmlformats.org/wordprocessingml/2006/main" xmlns:w14="http://schemas.microsoft.com/office/word/2010/wordml" xmlns:w15="http://schemas.microsoft.com/office/word/2012/wordml" xmlns:w16cid="http://schemas.microsoft.com/office/word/2016/wordml/cid" xmlns:w16se="http://schemas.microsoft.com/office/word/2015/wordml/symex" xmlns:wpg="http://schemas.microsoft.com/office/word/2010/wordprocessingGroup" xmlns:wpi="http://schemas.microsoft.com/office/word/2010/wordprocessingInk" xmlns:wne="http://schemas.microsoft.com/office/word/2006/wordml" xmlns:wps="http://schemas.microsoft.com/office/word/2010/wordprocessingShape" mc:Ignorable="w14 w15 w16se w16cid wp14">
+<w:endnotes xmlns:wpc="http://schemas.microsoft.com/office/word/2010/wordprocessingCanvas" xmlns:cx="http://schemas.microsoft.com/office/drawing/2014/chartex" xmlns:cx1="http://schemas.microsoft.com/office/drawing/2015/9/8/chartex" xmlns:cx2="http://schemas.microsoft.com/office/drawing/2015/10/21/chartex" xmlns:cx3="http://schemas.microsoft.com/office/drawing/2016/5/9/chartex" xmlns:cx4="http://schemas.microsoft.com/office/drawing/2016/5/10/chartex" xmlns:cx5="http://schemas.microsoft.com/office/drawing/2016/5/11/chartex" xmlns:cx6="http://schemas.microsoft.com/office/drawing/2016/5/12/chartex" xmlns:cx7="http://schemas.microsoft.com/office/drawing/2016/5/13/chartex" xmlns:cx8="http://schemas.microsoft.com/office/drawing/2016/5/14/chartex" xmlns:mc="http://schemas.openxmlformats.org/markup-compatibility/2006" xmlns:aink="http://schemas.microsoft.com/office/drawing/2016/ink" xmlns:am3d="http://schemas.microsoft.com/office/drawing/2017/model3d" xmlns:o="urn:schemas-microsoft-com:office:office" xmlns:r="http://schemas.openxmlformats.org/officeDocument/2006/relationships" xmlns:m="http://schemas.openxmlformats.org/officeDocument/2006/math" xmlns:v="urn:schemas-microsoft-com:vml" xmlns:wp14="http://schemas.microsoft.com/office/word/2010/wordprocessingDrawing" xmlns:wp="http://schemas.openxmlformats.org/drawingml/2006/wordprocessingDrawing" xmlns:w10="urn:schemas-microsoft-com:office:word" xmlns:w="http://schemas.openxmlformats.org/wordprocessingml/2006/main" xmlns:w14="http://schemas.microsoft.com/office/word/2010/wordml" xmlns:w15="http://schemas.microsoft.com/office/word/2012/wordml" xmlns:w16cex="http://schemas.microsoft.com/office/word/2018/wordml/cex" xmlns:w16cid="http://schemas.microsoft.com/office/word/2016/wordml/cid" xmlns:w16="http://schemas.microsoft.com/office/word/2018/wordml" xmlns:w16sdtdh="http://schemas.microsoft.com/office/word/2020/wordml/sdtdatahash" xmlns:w16se="http://schemas.microsoft.com/office/word/2015/wordml/symex" xmlns:wpg="http://schemas.microsoft.com/office/word/2010/wordprocessingGroup" xmlns:wpi="http://schemas.microsoft.com/office/word/2010/wordprocessingInk" xmlns:wne="http://schemas.microsoft.com/office/word/2006/wordml" xmlns:wps="http://schemas.microsoft.com/office/word/2010/wordprocessingShape" mc:Ignorable="w14 w15 w16se w16cid w16 w16cex w16sdtdh wp14">
   <w:endnote w:type="separator" w:id="-1">
     <w:p>
       <w:pPr>
@@ -3862,7 +3677,7 @@
 </file>
 
 <file path=word/footnotes.xml><?xml version="1.0" encoding="utf-8"?>
-<w:footnotes xmlns:wpc="http://schemas.microsoft.com/office/word/2010/wordprocessingCanvas" xmlns:cx="http://schemas.microsoft.com/office/drawing/2014/chartex" xmlns:cx1="http://schemas.microsoft.com/office/drawing/2015/9/8/chartex" xmlns:cx2="http://schemas.microsoft.com/office/drawing/2015/10/21/chartex" xmlns:cx3="http://schemas.microsoft.com/office/drawing/2016/5/9/chartex" xmlns:cx4="http://schemas.microsoft.com/office/drawing/2016/5/10/chartex" xmlns:cx5="http://schemas.microsoft.com/office/drawing/2016/5/11/chartex" xmlns:cx6="http://schemas.microsoft.com/office/drawing/2016/5/12/chartex" xmlns:cx7="http://schemas.microsoft.com/office/drawing/2016/5/13/chartex" xmlns:cx8="http://schemas.microsoft.com/office/drawing/2016/5/14/chartex" xmlns:mc="http://schemas.openxmlformats.org/markup-compatibility/2006" xmlns:aink="http://schemas.microsoft.com/office/drawing/2016/ink" xmlns:am3d="http://schemas.microsoft.com/office/drawing/2017/model3d" xmlns:o="urn:schemas-microsoft-com:office:office" xmlns:r="http://schemas.openxmlformats.org/officeDocument/2006/relationships" xmlns:m="http://schemas.openxmlformats.org/officeDocument/2006/math" xmlns:v="urn:schemas-microsoft-com:vml" xmlns:wp14="http://schemas.microsoft.com/office/word/2010/wordprocessingDrawing" xmlns:wp="http://schemas.openxmlformats.org/drawingml/2006/wordprocessingDrawing" xmlns:w10="urn:schemas-microsoft-com:office:word" xmlns:w="http://schemas.openxmlformats.org/wordprocessingml/2006/main" xmlns:w14="http://schemas.microsoft.com/office/word/2010/wordml" xmlns:w15="http://schemas.microsoft.com/office/word/2012/wordml" xmlns:w16cid="http://schemas.microsoft.com/office/word/2016/wordml/cid" xmlns:w16se="http://schemas.microsoft.com/office/word/2015/wordml/symex" xmlns:wpg="http://schemas.microsoft.com/office/word/2010/wordprocessingGroup" xmlns:wpi="http://schemas.microsoft.com/office/word/2010/wordprocessingInk" xmlns:wne="http://schemas.microsoft.com/office/word/2006/wordml" xmlns:wps="http://schemas.microsoft.com/office/word/2010/wordprocessingShape" mc:Ignorable="w14 w15 w16se w16cid wp14">
+<w:footnotes xmlns:wpc="http://schemas.microsoft.com/office/word/2010/wordprocessingCanvas" xmlns:cx="http://schemas.microsoft.com/office/drawing/2014/chartex" xmlns:cx1="http://schemas.microsoft.com/office/drawing/2015/9/8/chartex" xmlns:cx2="http://schemas.microsoft.com/office/drawing/2015/10/21/chartex" xmlns:cx3="http://schemas.microsoft.com/office/drawing/2016/5/9/chartex" xmlns:cx4="http://schemas.microsoft.com/office/drawing/2016/5/10/chartex" xmlns:cx5="http://schemas.microsoft.com/office/drawing/2016/5/11/chartex" xmlns:cx6="http://schemas.microsoft.com/office/drawing/2016/5/12/chartex" xmlns:cx7="http://schemas.microsoft.com/office/drawing/2016/5/13/chartex" xmlns:cx8="http://schemas.microsoft.com/office/drawing/2016/5/14/chartex" xmlns:mc="http://schemas.openxmlformats.org/markup-compatibility/2006" xmlns:aink="http://schemas.microsoft.com/office/drawing/2016/ink" xmlns:am3d="http://schemas.microsoft.com/office/drawing/2017/model3d" xmlns:o="urn:schemas-microsoft-com:office:office" xmlns:r="http://schemas.openxmlformats.org/officeDocument/2006/relationships" xmlns:m="http://schemas.openxmlformats.org/officeDocument/2006/math" xmlns:v="urn:schemas-microsoft-com:vml" xmlns:wp14="http://schemas.microsoft.com/office/word/2010/wordprocessingDrawing" xmlns:wp="http://schemas.openxmlformats.org/drawingml/2006/wordprocessingDrawing" xmlns:w10="urn:schemas-microsoft-com:office:word" xmlns:w="http://schemas.openxmlformats.org/wordprocessingml/2006/main" xmlns:w14="http://schemas.microsoft.com/office/word/2010/wordml" xmlns:w15="http://schemas.microsoft.com/office/word/2012/wordml" xmlns:w16cex="http://schemas.microsoft.com/office/word/2018/wordml/cex" xmlns:w16cid="http://schemas.microsoft.com/office/word/2016/wordml/cid" xmlns:w16="http://schemas.microsoft.com/office/word/2018/wordml" xmlns:w16sdtdh="http://schemas.microsoft.com/office/word/2020/wordml/sdtdatahash" xmlns:w16se="http://schemas.microsoft.com/office/word/2015/wordml/symex" xmlns:wpg="http://schemas.microsoft.com/office/word/2010/wordprocessingGroup" xmlns:wpi="http://schemas.microsoft.com/office/word/2010/wordprocessingInk" xmlns:wne="http://schemas.microsoft.com/office/word/2006/wordml" xmlns:wps="http://schemas.microsoft.com/office/word/2010/wordprocessingShape" mc:Ignorable="w14 w15 w16se w16cid w16 w16cex w16sdtdh wp14">
   <w:footnote w:type="separator" w:id="-1">
     <w:p>
       <w:pPr>
@@ -3887,7 +3702,7 @@
 </file>
 
 <file path=word/numbering.xml><?xml version="1.0" encoding="utf-8"?>
-<w:numbering xmlns:wpc="http://schemas.microsoft.com/office/word/2010/wordprocessingCanvas" xmlns:cx="http://schemas.microsoft.com/office/drawing/2014/chartex" xmlns:cx1="http://schemas.microsoft.com/office/drawing/2015/9/8/chartex" xmlns:cx2="http://schemas.microsoft.com/office/drawing/2015/10/21/chartex" xmlns:cx3="http://schemas.microsoft.com/office/drawing/2016/5/9/chartex" xmlns:cx4="http://schemas.microsoft.com/office/drawing/2016/5/10/chartex" xmlns:cx5="http://schemas.microsoft.com/office/drawing/2016/5/11/chartex" xmlns:cx6="http://schemas.microsoft.com/office/drawing/2016/5/12/chartex" xmlns:cx7="http://schemas.microsoft.com/office/drawing/2016/5/13/chartex" xmlns:cx8="http://schemas.microsoft.com/office/drawing/2016/5/14/chartex" xmlns:mc="http://schemas.openxmlformats.org/markup-compatibility/2006" xmlns:aink="http://schemas.microsoft.com/office/drawing/2016/ink" xmlns:am3d="http://schemas.microsoft.com/office/drawing/2017/model3d" xmlns:o="urn:schemas-microsoft-com:office:office" xmlns:r="http://schemas.openxmlformats.org/officeDocument/2006/relationships" xmlns:m="http://schemas.openxmlformats.org/officeDocument/2006/math" xmlns:v="urn:schemas-microsoft-com:vml" xmlns:wp14="http://schemas.microsoft.com/office/word/2010/wordprocessingDrawing" xmlns:wp="http://schemas.openxmlformats.org/drawingml/2006/wordprocessingDrawing" xmlns:w10="urn:schemas-microsoft-com:office:word" xmlns:w="http://schemas.openxmlformats.org/wordprocessingml/2006/main" xmlns:w14="http://schemas.microsoft.com/office/word/2010/wordml" xmlns:w15="http://schemas.microsoft.com/office/word/2012/wordml" xmlns:w16cid="http://schemas.microsoft.com/office/word/2016/wordml/cid" xmlns:w16se="http://schemas.microsoft.com/office/word/2015/wordml/symex" xmlns:wpg="http://schemas.microsoft.com/office/word/2010/wordprocessingGroup" xmlns:wpi="http://schemas.microsoft.com/office/word/2010/wordprocessingInk" xmlns:wne="http://schemas.microsoft.com/office/word/2006/wordml" xmlns:wps="http://schemas.microsoft.com/office/word/2010/wordprocessingShape" mc:Ignorable="w14 w15 w16se w16cid wp14">
+<w:numbering xmlns:wpc="http://schemas.microsoft.com/office/word/2010/wordprocessingCanvas" xmlns:cx="http://schemas.microsoft.com/office/drawing/2014/chartex" xmlns:cx1="http://schemas.microsoft.com/office/drawing/2015/9/8/chartex" xmlns:cx2="http://schemas.microsoft.com/office/drawing/2015/10/21/chartex" xmlns:cx3="http://schemas.microsoft.com/office/drawing/2016/5/9/chartex" xmlns:cx4="http://schemas.microsoft.com/office/drawing/2016/5/10/chartex" xmlns:cx5="http://schemas.microsoft.com/office/drawing/2016/5/11/chartex" xmlns:cx6="http://schemas.microsoft.com/office/drawing/2016/5/12/chartex" xmlns:cx7="http://schemas.microsoft.com/office/drawing/2016/5/13/chartex" xmlns:cx8="http://schemas.microsoft.com/office/drawing/2016/5/14/chartex" xmlns:mc="http://schemas.openxmlformats.org/markup-compatibility/2006" xmlns:aink="http://schemas.microsoft.com/office/drawing/2016/ink" xmlns:am3d="http://schemas.microsoft.com/office/drawing/2017/model3d" xmlns:o="urn:schemas-microsoft-com:office:office" xmlns:r="http://schemas.openxmlformats.org/officeDocument/2006/relationships" xmlns:m="http://schemas.openxmlformats.org/officeDocument/2006/math" xmlns:v="urn:schemas-microsoft-com:vml" xmlns:wp14="http://schemas.microsoft.com/office/word/2010/wordprocessingDrawing" xmlns:wp="http://schemas.openxmlformats.org/drawingml/2006/wordprocessingDrawing" xmlns:w10="urn:schemas-microsoft-com:office:word" xmlns:w="http://schemas.openxmlformats.org/wordprocessingml/2006/main" xmlns:w14="http://schemas.microsoft.com/office/word/2010/wordml" xmlns:w15="http://schemas.microsoft.com/office/word/2012/wordml" xmlns:w16cex="http://schemas.microsoft.com/office/word/2018/wordml/cex" xmlns:w16cid="http://schemas.microsoft.com/office/word/2016/wordml/cid" xmlns:w16="http://schemas.microsoft.com/office/word/2018/wordml" xmlns:w16sdtdh="http://schemas.microsoft.com/office/word/2020/wordml/sdtdatahash" xmlns:w16se="http://schemas.microsoft.com/office/word/2015/wordml/symex" xmlns:wpg="http://schemas.microsoft.com/office/word/2010/wordprocessingGroup" xmlns:wpi="http://schemas.microsoft.com/office/word/2010/wordprocessingInk" xmlns:wne="http://schemas.microsoft.com/office/word/2006/wordml" xmlns:wps="http://schemas.microsoft.com/office/word/2010/wordprocessingShape" mc:Ignorable="w14 w15 w16se w16cid w16 w16cex w16sdtdh wp14">
   <w:abstractNum w:abstractNumId="0" w15:restartNumberingAfterBreak="0">
     <w:nsid w:val="12061A76"/>
     <w:multiLevelType w:val="hybridMultilevel"/>
@@ -4364,7 +4179,7 @@
 </file>
 
 <file path=word/styles.xml><?xml version="1.0" encoding="utf-8"?>
-<w:styles xmlns:mc="http://schemas.openxmlformats.org/markup-compatibility/2006" xmlns:r="http://schemas.openxmlformats.org/officeDocument/2006/relationships" xmlns:w="http://schemas.openxmlformats.org/wordprocessingml/2006/main" xmlns:w14="http://schemas.microsoft.com/office/word/2010/wordml" xmlns:w15="http://schemas.microsoft.com/office/word/2012/wordml" xmlns:w16cid="http://schemas.microsoft.com/office/word/2016/wordml/cid" xmlns:w16se="http://schemas.microsoft.com/office/word/2015/wordml/symex" mc:Ignorable="w14 w15 w16se w16cid">
+<w:styles xmlns:mc="http://schemas.openxmlformats.org/markup-compatibility/2006" xmlns:r="http://schemas.openxmlformats.org/officeDocument/2006/relationships" xmlns:w="http://schemas.openxmlformats.org/wordprocessingml/2006/main" xmlns:w14="http://schemas.microsoft.com/office/word/2010/wordml" xmlns:w15="http://schemas.microsoft.com/office/word/2012/wordml" xmlns:w16cex="http://schemas.microsoft.com/office/word/2018/wordml/cex" xmlns:w16cid="http://schemas.microsoft.com/office/word/2016/wordml/cid" xmlns:w16="http://schemas.microsoft.com/office/word/2018/wordml" xmlns:w16sdtdh="http://schemas.microsoft.com/office/word/2020/wordml/sdtdatahash" xmlns:w16se="http://schemas.microsoft.com/office/word/2015/wordml/symex" mc:Ignorable="w14 w15 w16se w16cid w16 w16cex w16sdtdh">
   <w:docDefaults>
     <w:rPrDefault>
       <w:rPr>
@@ -5225,6 +5040,25 @@
 </file>
 
 <file path=customXml/item1.xml><?xml version="1.0" encoding="utf-8"?>
+<b:Sources xmlns:b="http://schemas.openxmlformats.org/officeDocument/2006/bibliography" xmlns="http://schemas.openxmlformats.org/officeDocument/2006/bibliography" SelectedStyle="\APASixthEditionOfficeOnline.xsl" StyleName="APA" Version="6"/>
+</file>
+
+<file path=customXml/item2.xml><?xml version="1.0" encoding="utf-8"?>
+<p:properties xmlns:p="http://schemas.microsoft.com/office/2006/metadata/properties" xmlns:xsi="http://www.w3.org/2001/XMLSchema-instance" xmlns:pc="http://schemas.microsoft.com/office/infopath/2007/PartnerControls">
+  <documentManagement/>
+</p:properties>
+</file>
+
+<file path=customXml/item3.xml><?xml version="1.0" encoding="utf-8"?>
+<?mso-contentType ?>
+<FormTemplates xmlns="http://schemas.microsoft.com/sharepoint/v3/contenttype/forms">
+  <Display>DocumentLibraryForm</Display>
+  <Edit>DocumentLibraryForm</Edit>
+  <New>DocumentLibraryForm</New>
+</FormTemplates>
+</file>
+
+<file path=customXml/item4.xml><?xml version="1.0" encoding="utf-8"?>
 <ct:contentTypeSchema xmlns:ct="http://schemas.microsoft.com/office/2006/metadata/contentType" xmlns:ma="http://schemas.microsoft.com/office/2006/metadata/properties/metaAttributes" ct:_="" ma:_="" ma:contentTypeName="Document" ma:contentTypeID="0x01010093B123E89892714C84E90EB21841F728" ma:contentTypeVersion="12" ma:contentTypeDescription="Create a new document." ma:contentTypeScope="" ma:versionID="1acff85000ce1d467e0a931815445c25">
   <xsd:schema xmlns:xsd="http://www.w3.org/2001/XMLSchema" xmlns:xs="http://www.w3.org/2001/XMLSchema" xmlns:p="http://schemas.microsoft.com/office/2006/metadata/properties" xmlns:ns3="fe308e7a-cccf-42f8-ae93-ffbdfd573169" xmlns:ns4="37c229d8-866c-4fc1-83ed-71acee2faeb3" targetNamespace="http://schemas.microsoft.com/office/2006/metadata/properties" ma:root="true" ma:fieldsID="7ddcdccbfc47f06c9cc6f423144e42cf" ns3:_="" ns4:_="">
     <xsd:import namespace="fe308e7a-cccf-42f8-ae93-ffbdfd573169"/>
@@ -5441,26 +5275,32 @@
 </ct:contentTypeSchema>
 </file>
 
-<file path=customXml/item2.xml><?xml version="1.0" encoding="utf-8"?>
-<?mso-contentType ?>
-<FormTemplates xmlns="http://schemas.microsoft.com/sharepoint/v3/contenttype/forms">
-  <Display>DocumentLibraryForm</Display>
-  <Edit>DocumentLibraryForm</Edit>
-  <New>DocumentLibraryForm</New>
-</FormTemplates>
+<file path=customXml/itemProps1.xml><?xml version="1.0" encoding="utf-8"?>
+<ds:datastoreItem xmlns:ds="http://schemas.openxmlformats.org/officeDocument/2006/customXml" ds:itemID="{9AC0FADA-7CD4-4A0A-B2FE-250A287971B1}">
+  <ds:schemaRefs>
+    <ds:schemaRef ds:uri="http://schemas.openxmlformats.org/officeDocument/2006/bibliography"/>
+  </ds:schemaRefs>
+</ds:datastoreItem>
 </file>
 
-<file path=customXml/item3.xml><?xml version="1.0" encoding="utf-8"?>
-<p:properties xmlns:p="http://schemas.microsoft.com/office/2006/metadata/properties" xmlns:xsi="http://www.w3.org/2001/XMLSchema-instance" xmlns:pc="http://schemas.microsoft.com/office/infopath/2007/PartnerControls">
-  <documentManagement/>
-</p:properties>
+<file path=customXml/itemProps2.xml><?xml version="1.0" encoding="utf-8"?>
+<ds:datastoreItem xmlns:ds="http://schemas.openxmlformats.org/officeDocument/2006/customXml" ds:itemID="{4395875A-F97E-4377-B765-73B245E1C367}">
+  <ds:schemaRefs>
+    <ds:schemaRef ds:uri="http://schemas.microsoft.com/office/2006/metadata/properties"/>
+    <ds:schemaRef ds:uri="http://schemas.microsoft.com/office/infopath/2007/PartnerControls"/>
+  </ds:schemaRefs>
+</ds:datastoreItem>
 </file>
 
-<file path=customXml/item4.xml><?xml version="1.0" encoding="utf-8"?>
-<b:Sources xmlns:b="http://schemas.openxmlformats.org/officeDocument/2006/bibliography" xmlns="http://schemas.openxmlformats.org/officeDocument/2006/bibliography" SelectedStyle="\APASixthEditionOfficeOnline.xsl" StyleName="APA" Version="6"/>
+<file path=customXml/itemProps3.xml><?xml version="1.0" encoding="utf-8"?>
+<ds:datastoreItem xmlns:ds="http://schemas.openxmlformats.org/officeDocument/2006/customXml" ds:itemID="{D466149C-CB7F-484D-AB9F-A41845E81AF3}">
+  <ds:schemaRefs>
+    <ds:schemaRef ds:uri="http://schemas.microsoft.com/sharepoint/v3/contenttype/forms"/>
+  </ds:schemaRefs>
+</ds:datastoreItem>
 </file>
 
-<file path=customXml/itemProps1.xml><?xml version="1.0" encoding="utf-8"?>
+<file path=customXml/itemProps4.xml><?xml version="1.0" encoding="utf-8"?>
 <ds:datastoreItem xmlns:ds="http://schemas.openxmlformats.org/officeDocument/2006/customXml" ds:itemID="{4F8B4D1F-D237-4C40-AA35-9CA715D33242}">
   <ds:schemaRefs>
     <ds:schemaRef ds:uri="http://schemas.microsoft.com/office/2006/metadata/contentType"/>
@@ -5477,29 +5317,4 @@
     <ds:schemaRef ds:uri="http://schemas.microsoft.com/internal/obd"/>
   </ds:schemaRefs>
 </ds:datastoreItem>
-</file>
-
-<file path=customXml/itemProps2.xml><?xml version="1.0" encoding="utf-8"?>
-<ds:datastoreItem xmlns:ds="http://schemas.openxmlformats.org/officeDocument/2006/customXml" ds:itemID="{D466149C-CB7F-484D-AB9F-A41845E81AF3}">
-  <ds:schemaRefs>
-    <ds:schemaRef ds:uri="http://schemas.microsoft.com/sharepoint/v3/contenttype/forms"/>
-  </ds:schemaRefs>
-</ds:datastoreItem>
-</file>
-
-<file path=customXml/itemProps3.xml><?xml version="1.0" encoding="utf-8"?>
-<ds:datastoreItem xmlns:ds="http://schemas.openxmlformats.org/officeDocument/2006/customXml" ds:itemID="{4395875A-F97E-4377-B765-73B245E1C367}">
-  <ds:schemaRefs>
-    <ds:schemaRef ds:uri="http://schemas.microsoft.com/office/2006/metadata/properties"/>
-    <ds:schemaRef ds:uri="http://schemas.microsoft.com/office/infopath/2007/PartnerControls"/>
-  </ds:schemaRefs>
-</ds:datastoreItem>
-</file>
-
-<file path=customXml/itemProps4.xml><?xml version="1.0" encoding="utf-8"?>
-<ds:datastoreItem xmlns:ds="http://schemas.openxmlformats.org/officeDocument/2006/customXml" ds:itemID="{9AC0FADA-7CD4-4A0A-B2FE-250A287971B1}">
-  <ds:schemaRefs>
-    <ds:schemaRef ds:uri="http://schemas.openxmlformats.org/officeDocument/2006/bibliography"/>
-  </ds:schemaRefs>
-</ds:datastoreItem>
 </file>
</xml_diff>